<commit_message>
Added 5 more use cases - Ahmad
</commit_message>
<xml_diff>
--- a/docs/UseCases/Use cases.docx
+++ b/docs/UseCases/Use cases.docx
@@ -20,19 +20,29 @@
           <w:sz w:val="28"/>
           <w:szCs w:val="24"/>
         </w:rPr>
-        <w:t xml:space="preserve">Team </w:t>
-      </w:r>
-      <w:proofErr w:type="spellStart"/>
-      <w:r>
+        <w:t>Team Airbenders</w:t>
+      </w:r>
+    </w:p>
+    <w:p>
+      <w:pPr>
+        <w:spacing w:line="360" w:lineRule="auto"/>
+        <w:jc w:val="center"/>
         <w:rPr>
           <w:rFonts w:ascii="Arial" w:hAnsi="Arial" w:cs="Arial"/>
           <w:b/>
           <w:sz w:val="28"/>
           <w:szCs w:val="24"/>
         </w:rPr>
-        <w:t>Airbenders</w:t>
-      </w:r>
-      <w:proofErr w:type="spellEnd"/>
+      </w:pPr>
+      <w:r>
+        <w:rPr>
+          <w:rFonts w:ascii="Arial" w:hAnsi="Arial" w:cs="Arial"/>
+          <w:b/>
+          <w:sz w:val="28"/>
+          <w:szCs w:val="24"/>
+        </w:rPr>
+        <w:t>Use cases</w:t>
+      </w:r>
     </w:p>
     <w:p>
       <w:pPr>
@@ -45,15 +55,18 @@
           <w:szCs w:val="24"/>
         </w:rPr>
       </w:pPr>
-      <w:r>
+    </w:p>
+    <w:p>
+      <w:pPr>
+        <w:spacing w:line="360" w:lineRule="auto"/>
+        <w:jc w:val="center"/>
         <w:rPr>
           <w:rFonts w:ascii="Arial" w:hAnsi="Arial" w:cs="Arial"/>
           <w:b/>
           <w:sz w:val="28"/>
           <w:szCs w:val="24"/>
         </w:rPr>
-        <w:t>Use cases</w:t>
-      </w:r>
+      </w:pPr>
     </w:p>
     <w:p>
       <w:pPr>
@@ -66,30 +79,6 @@
           <w:szCs w:val="24"/>
         </w:rPr>
       </w:pPr>
-    </w:p>
-    <w:p>
-      <w:pPr>
-        <w:spacing w:line="360" w:lineRule="auto"/>
-        <w:jc w:val="center"/>
-        <w:rPr>
-          <w:rFonts w:ascii="Arial" w:hAnsi="Arial" w:cs="Arial"/>
-          <w:b/>
-          <w:sz w:val="28"/>
-          <w:szCs w:val="24"/>
-        </w:rPr>
-      </w:pPr>
-    </w:p>
-    <w:p>
-      <w:pPr>
-        <w:spacing w:line="360" w:lineRule="auto"/>
-        <w:jc w:val="center"/>
-        <w:rPr>
-          <w:rFonts w:ascii="Arial" w:hAnsi="Arial" w:cs="Arial"/>
-          <w:b/>
-          <w:sz w:val="28"/>
-          <w:szCs w:val="24"/>
-        </w:rPr>
-      </w:pPr>
       <w:r>
         <w:rPr>
           <w:rFonts w:ascii="Arial" w:hAnsi="Arial" w:cs="Arial"/>
@@ -98,7 +87,7 @@
           <w:szCs w:val="24"/>
         </w:rPr>
         <w:drawing>
-          <wp:inline distT="0" distB="0" distL="0" distR="0">
+          <wp:inline distT="0" distB="0" distL="0" distR="0" wp14:anchorId="063C4EFF" wp14:editId="52AF3685">
             <wp:extent cx="5943600" cy="3533775"/>
             <wp:effectExtent l="0" t="0" r="0" b="9525"/>
             <wp:docPr id="1" name="Picture 1" descr="C:\Users\ivoiv\AppData\Local\Microsoft\Windows\INetCache\Content.Word\Use_case_Diagram.png"/>
@@ -160,23 +149,7 @@
           <w:rFonts w:ascii="Arial" w:hAnsi="Arial" w:cs="Arial"/>
           <w:szCs w:val="24"/>
         </w:rPr>
-        <w:t>(</w:t>
-      </w:r>
-      <w:proofErr w:type="gramStart"/>
-      <w:r>
-        <w:rPr>
-          <w:rFonts w:ascii="Arial" w:hAnsi="Arial" w:cs="Arial"/>
-          <w:szCs w:val="24"/>
-        </w:rPr>
-        <w:t>please</w:t>
-      </w:r>
-      <w:proofErr w:type="gramEnd"/>
-      <w:r>
-        <w:rPr>
-          <w:rFonts w:ascii="Arial" w:hAnsi="Arial" w:cs="Arial"/>
-          <w:szCs w:val="24"/>
-        </w:rPr>
-        <w:t xml:space="preserve"> update)</w:t>
+        <w:t>(please update)</w:t>
       </w:r>
     </w:p>
     <w:p>
@@ -1965,31 +1938,15 @@
           <w:szCs w:val="24"/>
         </w:rPr>
         <w:tab/>
-        <w:t xml:space="preserve">   (</w:t>
-      </w:r>
-      <w:proofErr w:type="gramStart"/>
-      <w:r>
-        <w:rPr>
-          <w:rFonts w:ascii="Arial" w:hAnsi="Arial" w:cs="Arial"/>
-          <w:szCs w:val="24"/>
-        </w:rPr>
-        <w:t>please</w:t>
-      </w:r>
-      <w:proofErr w:type="gramEnd"/>
-      <w:r>
-        <w:rPr>
-          <w:rFonts w:ascii="Arial" w:hAnsi="Arial" w:cs="Arial"/>
-          <w:szCs w:val="24"/>
-        </w:rPr>
-        <w:t xml:space="preserve"> update)</w:t>
-      </w:r>
-      <w:bookmarkStart w:id="0" w:name="_GoBack"/>
-      <w:bookmarkEnd w:id="0"/>
-    </w:p>
-    <w:p>
-      <w:pPr>
-        <w:rPr>
-          <w:rFonts w:ascii="Arial" w:hAnsi="Arial" w:cs="Arial"/>
+        <w:t xml:space="preserve">   (please update)</w:t>
+      </w:r>
+    </w:p>
+    <w:p>
+      <w:pPr>
+        <w:spacing w:line="360" w:lineRule="auto"/>
+        <w:rPr>
+          <w:rFonts w:ascii="Arial" w:hAnsi="Arial" w:cs="Arial"/>
+          <w:b/>
           <w:szCs w:val="24"/>
         </w:rPr>
       </w:pPr>
@@ -2000,66 +1957,6 @@
           <w:szCs w:val="24"/>
         </w:rPr>
         <w:lastRenderedPageBreak/>
-        <w:tab/>
-      </w:r>
-      <w:r>
-        <w:rPr>
-          <w:rFonts w:ascii="Arial" w:hAnsi="Arial" w:cs="Arial"/>
-          <w:b/>
-          <w:szCs w:val="24"/>
-        </w:rPr>
-        <w:tab/>
-      </w:r>
-      <w:r>
-        <w:rPr>
-          <w:rFonts w:ascii="Arial" w:hAnsi="Arial" w:cs="Arial"/>
-          <w:b/>
-          <w:szCs w:val="24"/>
-        </w:rPr>
-        <w:tab/>
-      </w:r>
-      <w:r>
-        <w:rPr>
-          <w:rFonts w:ascii="Arial" w:hAnsi="Arial" w:cs="Arial"/>
-          <w:b/>
-          <w:szCs w:val="24"/>
-        </w:rPr>
-        <w:tab/>
-      </w:r>
-      <w:r>
-        <w:rPr>
-          <w:rFonts w:ascii="Arial" w:hAnsi="Arial" w:cs="Arial"/>
-          <w:b/>
-          <w:szCs w:val="24"/>
-        </w:rPr>
-        <w:tab/>
-      </w:r>
-    </w:p>
-    <w:p>
-      <w:pPr>
-        <w:spacing w:line="360" w:lineRule="auto"/>
-        <w:rPr>
-          <w:rFonts w:ascii="Arial" w:hAnsi="Arial" w:cs="Arial"/>
-          <w:b/>
-          <w:szCs w:val="24"/>
-        </w:rPr>
-      </w:pPr>
-    </w:p>
-    <w:p>
-      <w:pPr>
-        <w:spacing w:line="360" w:lineRule="auto"/>
-        <w:rPr>
-          <w:rFonts w:ascii="Arial" w:hAnsi="Arial" w:cs="Arial"/>
-          <w:b/>
-          <w:szCs w:val="24"/>
-        </w:rPr>
-      </w:pPr>
-      <w:r>
-        <w:rPr>
-          <w:rFonts w:ascii="Arial" w:hAnsi="Arial" w:cs="Arial"/>
-          <w:b/>
-          <w:szCs w:val="24"/>
-        </w:rPr>
         <w:t xml:space="preserve">ID: </w:t>
       </w:r>
       <w:r>
@@ -2447,67 +2344,52 @@
           <w:rFonts w:ascii="Arial" w:hAnsi="Arial" w:cs="Arial"/>
           <w:szCs w:val="24"/>
         </w:rPr>
-        <w:t xml:space="preserve">2. Continue to 3. </w:t>
-      </w:r>
-      <w:proofErr w:type="gramStart"/>
-      <w:r>
-        <w:rPr>
-          <w:rFonts w:ascii="Arial" w:hAnsi="Arial" w:cs="Arial"/>
-          <w:szCs w:val="24"/>
-        </w:rPr>
-        <w:t>from</w:t>
-      </w:r>
-      <w:proofErr w:type="gramEnd"/>
-      <w:r>
-        <w:rPr>
-          <w:rFonts w:ascii="Arial" w:hAnsi="Arial" w:cs="Arial"/>
-          <w:szCs w:val="24"/>
-        </w:rPr>
-        <w:t xml:space="preserve"> MSS</w:t>
-      </w:r>
-    </w:p>
-    <w:p>
-      <w:pPr>
-        <w:spacing w:line="360" w:lineRule="auto"/>
-        <w:rPr>
-          <w:rFonts w:ascii="Arial" w:hAnsi="Arial" w:cs="Arial"/>
-          <w:szCs w:val="24"/>
-        </w:rPr>
-      </w:pPr>
-    </w:p>
-    <w:p>
-      <w:pPr>
-        <w:spacing w:line="360" w:lineRule="auto"/>
-        <w:rPr>
-          <w:rFonts w:ascii="Arial" w:hAnsi="Arial" w:cs="Arial"/>
-          <w:szCs w:val="24"/>
-        </w:rPr>
-      </w:pPr>
-    </w:p>
-    <w:p>
-      <w:pPr>
-        <w:spacing w:line="360" w:lineRule="auto"/>
-        <w:rPr>
-          <w:rFonts w:ascii="Arial" w:hAnsi="Arial" w:cs="Arial"/>
-          <w:szCs w:val="24"/>
-        </w:rPr>
-      </w:pPr>
-    </w:p>
-    <w:p>
-      <w:pPr>
-        <w:spacing w:line="360" w:lineRule="auto"/>
-        <w:rPr>
-          <w:rFonts w:ascii="Arial" w:hAnsi="Arial" w:cs="Arial"/>
-          <w:b/>
-          <w:szCs w:val="24"/>
-        </w:rPr>
-      </w:pPr>
-      <w:r>
-        <w:rPr>
-          <w:rFonts w:ascii="Arial" w:hAnsi="Arial" w:cs="Arial"/>
-          <w:b/>
-          <w:szCs w:val="24"/>
-        </w:rPr>
+        <w:t>2. Continue to 3. from MSS</w:t>
+      </w:r>
+    </w:p>
+    <w:p>
+      <w:pPr>
+        <w:spacing w:line="360" w:lineRule="auto"/>
+        <w:rPr>
+          <w:rFonts w:ascii="Arial" w:hAnsi="Arial" w:cs="Arial"/>
+          <w:szCs w:val="24"/>
+        </w:rPr>
+      </w:pPr>
+    </w:p>
+    <w:p>
+      <w:pPr>
+        <w:spacing w:line="360" w:lineRule="auto"/>
+        <w:rPr>
+          <w:rFonts w:ascii="Arial" w:hAnsi="Arial" w:cs="Arial"/>
+          <w:szCs w:val="24"/>
+        </w:rPr>
+      </w:pPr>
+    </w:p>
+    <w:p>
+      <w:pPr>
+        <w:spacing w:line="360" w:lineRule="auto"/>
+        <w:rPr>
+          <w:rFonts w:ascii="Arial" w:hAnsi="Arial" w:cs="Arial"/>
+          <w:szCs w:val="24"/>
+        </w:rPr>
+      </w:pPr>
+    </w:p>
+    <w:p>
+      <w:pPr>
+        <w:spacing w:line="360" w:lineRule="auto"/>
+        <w:rPr>
+          <w:rFonts w:ascii="Arial" w:hAnsi="Arial" w:cs="Arial"/>
+          <w:b/>
+          <w:szCs w:val="24"/>
+        </w:rPr>
+      </w:pPr>
+      <w:r>
+        <w:rPr>
+          <w:rFonts w:ascii="Arial" w:hAnsi="Arial" w:cs="Arial"/>
+          <w:b/>
+          <w:szCs w:val="24"/>
+        </w:rPr>
+        <w:lastRenderedPageBreak/>
         <w:t xml:space="preserve">ID: </w:t>
       </w:r>
       <w:r>
@@ -2895,66 +2777,51 @@
           <w:rFonts w:ascii="Arial" w:hAnsi="Arial" w:cs="Arial"/>
           <w:szCs w:val="24"/>
         </w:rPr>
-        <w:t xml:space="preserve">2. Continue to 3. </w:t>
-      </w:r>
-      <w:proofErr w:type="gramStart"/>
-      <w:r>
-        <w:rPr>
-          <w:rFonts w:ascii="Arial" w:hAnsi="Arial" w:cs="Arial"/>
-          <w:szCs w:val="24"/>
-        </w:rPr>
-        <w:t>from</w:t>
-      </w:r>
-      <w:proofErr w:type="gramEnd"/>
-      <w:r>
-        <w:rPr>
-          <w:rFonts w:ascii="Arial" w:hAnsi="Arial" w:cs="Arial"/>
-          <w:szCs w:val="24"/>
-        </w:rPr>
-        <w:t xml:space="preserve"> MSS</w:t>
-      </w:r>
-    </w:p>
-    <w:p>
-      <w:pPr>
-        <w:spacing w:line="360" w:lineRule="auto"/>
-        <w:rPr>
-          <w:rFonts w:ascii="Arial" w:hAnsi="Arial" w:cs="Arial"/>
-          <w:szCs w:val="24"/>
-        </w:rPr>
-      </w:pPr>
-    </w:p>
-    <w:p>
-      <w:pPr>
-        <w:spacing w:line="360" w:lineRule="auto"/>
-        <w:rPr>
-          <w:rFonts w:ascii="Arial" w:hAnsi="Arial" w:cs="Arial"/>
-          <w:szCs w:val="24"/>
-        </w:rPr>
-      </w:pPr>
-    </w:p>
-    <w:p>
-      <w:pPr>
-        <w:spacing w:line="360" w:lineRule="auto"/>
-        <w:rPr>
-          <w:rFonts w:ascii="Arial" w:hAnsi="Arial" w:cs="Arial"/>
-          <w:szCs w:val="24"/>
-        </w:rPr>
-      </w:pPr>
-    </w:p>
-    <w:p>
-      <w:pPr>
-        <w:spacing w:line="360" w:lineRule="auto"/>
-        <w:rPr>
-          <w:rFonts w:ascii="Arial" w:hAnsi="Arial" w:cs="Arial"/>
-          <w:szCs w:val="24"/>
-        </w:rPr>
-      </w:pPr>
-      <w:r>
-        <w:rPr>
-          <w:rFonts w:ascii="Arial" w:hAnsi="Arial" w:cs="Arial"/>
-          <w:b/>
-          <w:szCs w:val="24"/>
-        </w:rPr>
+        <w:t>2. Continue to 3. from MSS</w:t>
+      </w:r>
+    </w:p>
+    <w:p>
+      <w:pPr>
+        <w:spacing w:line="360" w:lineRule="auto"/>
+        <w:rPr>
+          <w:rFonts w:ascii="Arial" w:hAnsi="Arial" w:cs="Arial"/>
+          <w:szCs w:val="24"/>
+        </w:rPr>
+      </w:pPr>
+    </w:p>
+    <w:p>
+      <w:pPr>
+        <w:spacing w:line="360" w:lineRule="auto"/>
+        <w:rPr>
+          <w:rFonts w:ascii="Arial" w:hAnsi="Arial" w:cs="Arial"/>
+          <w:szCs w:val="24"/>
+        </w:rPr>
+      </w:pPr>
+    </w:p>
+    <w:p>
+      <w:pPr>
+        <w:spacing w:line="360" w:lineRule="auto"/>
+        <w:rPr>
+          <w:rFonts w:ascii="Arial" w:hAnsi="Arial" w:cs="Arial"/>
+          <w:szCs w:val="24"/>
+        </w:rPr>
+      </w:pPr>
+    </w:p>
+    <w:p>
+      <w:pPr>
+        <w:spacing w:line="360" w:lineRule="auto"/>
+        <w:rPr>
+          <w:rFonts w:ascii="Arial" w:hAnsi="Arial" w:cs="Arial"/>
+          <w:szCs w:val="24"/>
+        </w:rPr>
+      </w:pPr>
+      <w:r>
+        <w:rPr>
+          <w:rFonts w:ascii="Arial" w:hAnsi="Arial" w:cs="Arial"/>
+          <w:b/>
+          <w:szCs w:val="24"/>
+        </w:rPr>
+        <w:lastRenderedPageBreak/>
         <w:t>ID:</w:t>
       </w:r>
       <w:r>
@@ -3385,8 +3252,42 @@
           <w:rFonts w:ascii="Arial" w:hAnsi="Arial" w:cs="Arial"/>
           <w:szCs w:val="24"/>
         </w:rPr>
+        <w:t>5b. Company detects problem caused by company (manufacturing or shipping problem)</w:t>
+      </w:r>
+    </w:p>
+    <w:p>
+      <w:pPr>
+        <w:spacing w:line="360" w:lineRule="auto"/>
+        <w:ind w:left="737"/>
+        <w:rPr>
+          <w:rFonts w:ascii="Arial" w:hAnsi="Arial" w:cs="Arial"/>
+          <w:szCs w:val="24"/>
+        </w:rPr>
+      </w:pPr>
+      <w:r>
+        <w:rPr>
+          <w:rFonts w:ascii="Arial" w:hAnsi="Arial" w:cs="Arial"/>
+          <w:szCs w:val="24"/>
+        </w:rPr>
+        <w:t>1: Return to MSS step 5</w:t>
+      </w:r>
+    </w:p>
+    <w:p>
+      <w:pPr>
+        <w:spacing w:line="360" w:lineRule="auto"/>
+        <w:ind w:left="340"/>
+        <w:rPr>
+          <w:rFonts w:ascii="Arial" w:hAnsi="Arial" w:cs="Arial"/>
+          <w:szCs w:val="24"/>
+        </w:rPr>
+      </w:pPr>
+      <w:r>
+        <w:rPr>
+          <w:rFonts w:ascii="Arial" w:hAnsi="Arial" w:cs="Arial"/>
+          <w:szCs w:val="24"/>
+        </w:rPr>
         <w:lastRenderedPageBreak/>
-        <w:t>5b. Company detects problem caused by company (manufacturing or shipping problem)</w:t>
+        <w:t>6a. Customer refuses replacement product and wants a refund instead</w:t>
       </w:r>
     </w:p>
     <w:p>
@@ -3403,7 +3304,24 @@
           <w:rFonts w:ascii="Arial" w:hAnsi="Arial" w:cs="Arial"/>
           <w:szCs w:val="24"/>
         </w:rPr>
-        <w:t>1: Return to MSS step 5</w:t>
+        <w:t>1: Refund is declined</w:t>
+      </w:r>
+    </w:p>
+    <w:p>
+      <w:pPr>
+        <w:spacing w:line="360" w:lineRule="auto"/>
+        <w:ind w:left="737"/>
+        <w:rPr>
+          <w:rFonts w:ascii="Arial" w:hAnsi="Arial" w:cs="Arial"/>
+          <w:szCs w:val="24"/>
+        </w:rPr>
+      </w:pPr>
+      <w:r>
+        <w:rPr>
+          <w:rFonts w:ascii="Arial" w:hAnsi="Arial" w:cs="Arial"/>
+          <w:szCs w:val="24"/>
+        </w:rPr>
+        <w:t xml:space="preserve">2: Return to MSS step 5 or end of use case </w:t>
       </w:r>
     </w:p>
     <w:p>
@@ -3420,7 +3338,7 @@
           <w:rFonts w:ascii="Arial" w:hAnsi="Arial" w:cs="Arial"/>
           <w:szCs w:val="24"/>
         </w:rPr>
-        <w:t>6a. Customer refuses replacement product and wants a refund instead</w:t>
+        <w:t>9a. Received product doesn’t function as expected</w:t>
       </w:r>
     </w:p>
     <w:p>
@@ -3437,7 +3355,7 @@
           <w:rFonts w:ascii="Arial" w:hAnsi="Arial" w:cs="Arial"/>
           <w:szCs w:val="24"/>
         </w:rPr>
-        <w:t>1: Refund is declined</w:t>
+        <w:t>1: Refund the cost of the product</w:t>
       </w:r>
     </w:p>
     <w:p>
@@ -3454,24 +3372,7 @@
           <w:rFonts w:ascii="Arial" w:hAnsi="Arial" w:cs="Arial"/>
           <w:szCs w:val="24"/>
         </w:rPr>
-        <w:t xml:space="preserve">2: Return to MSS step 5 or end of use case </w:t>
-      </w:r>
-    </w:p>
-    <w:p>
-      <w:pPr>
-        <w:spacing w:line="360" w:lineRule="auto"/>
-        <w:ind w:left="340"/>
-        <w:rPr>
-          <w:rFonts w:ascii="Arial" w:hAnsi="Arial" w:cs="Arial"/>
-          <w:szCs w:val="24"/>
-        </w:rPr>
-      </w:pPr>
-      <w:r>
-        <w:rPr>
-          <w:rFonts w:ascii="Arial" w:hAnsi="Arial" w:cs="Arial"/>
-          <w:szCs w:val="24"/>
-        </w:rPr>
-        <w:t>9a. Received product doesn’t function as expected</w:t>
+        <w:t>2: Company reviews the broken received product</w:t>
       </w:r>
     </w:p>
     <w:p>
@@ -3488,7 +3389,7 @@
           <w:rFonts w:ascii="Arial" w:hAnsi="Arial" w:cs="Arial"/>
           <w:szCs w:val="24"/>
         </w:rPr>
-        <w:t>1: Refund the cost of the product</w:t>
+        <w:t>3: End of use case</w:t>
       </w:r>
     </w:p>
     <w:p>
@@ -3500,13 +3401,6 @@
           <w:szCs w:val="24"/>
         </w:rPr>
       </w:pPr>
-      <w:r>
-        <w:rPr>
-          <w:rFonts w:ascii="Arial" w:hAnsi="Arial" w:cs="Arial"/>
-          <w:szCs w:val="24"/>
-        </w:rPr>
-        <w:t>2: Company reviews the broken received product</w:t>
-      </w:r>
     </w:p>
     <w:p>
       <w:pPr>
@@ -3517,13 +3411,6 @@
           <w:szCs w:val="24"/>
         </w:rPr>
       </w:pPr>
-      <w:r>
-        <w:rPr>
-          <w:rFonts w:ascii="Arial" w:hAnsi="Arial" w:cs="Arial"/>
-          <w:szCs w:val="24"/>
-        </w:rPr>
-        <w:t>3: End of use case</w:t>
-      </w:r>
     </w:p>
     <w:p>
       <w:pPr>
@@ -3668,37 +3555,18 @@
     <w:p>
       <w:pPr>
         <w:spacing w:line="360" w:lineRule="auto"/>
-        <w:ind w:left="737"/>
-        <w:rPr>
-          <w:rFonts w:ascii="Arial" w:hAnsi="Arial" w:cs="Arial"/>
-          <w:szCs w:val="24"/>
-        </w:rPr>
-      </w:pPr>
-    </w:p>
-    <w:p>
-      <w:pPr>
-        <w:spacing w:line="360" w:lineRule="auto"/>
-        <w:ind w:left="737"/>
-        <w:rPr>
-          <w:rFonts w:ascii="Arial" w:hAnsi="Arial" w:cs="Arial"/>
-          <w:szCs w:val="24"/>
-        </w:rPr>
-      </w:pPr>
-    </w:p>
-    <w:p>
-      <w:pPr>
-        <w:spacing w:line="360" w:lineRule="auto"/>
-        <w:rPr>
-          <w:rFonts w:ascii="Arial" w:hAnsi="Arial" w:cs="Arial"/>
-          <w:szCs w:val="24"/>
-        </w:rPr>
-      </w:pPr>
-      <w:r>
-        <w:rPr>
-          <w:rFonts w:ascii="Arial" w:hAnsi="Arial" w:cs="Arial"/>
-          <w:b/>
-          <w:szCs w:val="24"/>
-        </w:rPr>
+        <w:rPr>
+          <w:rFonts w:ascii="Arial" w:hAnsi="Arial" w:cs="Arial"/>
+          <w:szCs w:val="24"/>
+        </w:rPr>
+      </w:pPr>
+      <w:r>
+        <w:rPr>
+          <w:rFonts w:ascii="Arial" w:hAnsi="Arial" w:cs="Arial"/>
+          <w:b/>
+          <w:szCs w:val="24"/>
+        </w:rPr>
+        <w:lastRenderedPageBreak/>
         <w:t>ID:</w:t>
       </w:r>
       <w:r>
@@ -4160,6 +4028,7 @@
           <w:b/>
           <w:szCs w:val="24"/>
         </w:rPr>
+        <w:lastRenderedPageBreak/>
         <w:t>ID:</w:t>
       </w:r>
       <w:r>
@@ -4671,6 +4540,7 @@
           <w:b/>
           <w:szCs w:val="24"/>
         </w:rPr>
+        <w:lastRenderedPageBreak/>
         <w:t>ID:</w:t>
       </w:r>
       <w:r>
@@ -4788,23 +4658,7 @@
           <w:rFonts w:ascii="Arial" w:hAnsi="Arial" w:cs="Arial"/>
           <w:szCs w:val="24"/>
         </w:rPr>
-        <w:t xml:space="preserve">he </w:t>
-      </w:r>
-      <w:proofErr w:type="gramStart"/>
-      <w:r>
-        <w:rPr>
-          <w:rFonts w:ascii="Arial" w:hAnsi="Arial" w:cs="Arial"/>
-          <w:szCs w:val="24"/>
-        </w:rPr>
-        <w:t>company</w:t>
-      </w:r>
-      <w:proofErr w:type="gramEnd"/>
-      <w:r>
-        <w:rPr>
-          <w:rFonts w:ascii="Arial" w:hAnsi="Arial" w:cs="Arial"/>
-          <w:szCs w:val="24"/>
-        </w:rPr>
-        <w:t xml:space="preserve"> is responsible for fixing issues either within the </w:t>
+        <w:t xml:space="preserve">he company is responsible for fixing issues either within the </w:t>
       </w:r>
       <w:r>
         <w:rPr>
@@ -5189,23 +5043,7 @@
           <w:rFonts w:ascii="Arial" w:hAnsi="Arial" w:cs="Arial"/>
           <w:szCs w:val="24"/>
         </w:rPr>
-        <w:t xml:space="preserve">                2. </w:t>
-      </w:r>
-      <w:proofErr w:type="gramStart"/>
-      <w:r>
-        <w:rPr>
-          <w:rFonts w:ascii="Arial" w:hAnsi="Arial" w:cs="Arial"/>
-          <w:szCs w:val="24"/>
-        </w:rPr>
-        <w:t>continue</w:t>
-      </w:r>
-      <w:proofErr w:type="gramEnd"/>
-      <w:r>
-        <w:rPr>
-          <w:rFonts w:ascii="Arial" w:hAnsi="Arial" w:cs="Arial"/>
-          <w:szCs w:val="24"/>
-        </w:rPr>
-        <w:t xml:space="preserve"> to 4</w:t>
+        <w:t xml:space="preserve">                2. continue to 4</w:t>
       </w:r>
       <w:r>
         <w:rPr>
@@ -5228,42 +5066,42 @@
           <w:rFonts w:ascii="Arial" w:hAnsi="Arial" w:cs="Arial"/>
           <w:szCs w:val="24"/>
         </w:rPr>
+        <w:t xml:space="preserve"> </w:t>
+      </w:r>
+    </w:p>
+    <w:p>
+      <w:pPr>
+        <w:spacing w:line="360" w:lineRule="auto"/>
+        <w:rPr>
+          <w:rFonts w:ascii="Arial" w:hAnsi="Arial" w:cs="Arial"/>
+          <w:szCs w:val="24"/>
+        </w:rPr>
+      </w:pPr>
+    </w:p>
+    <w:p>
+      <w:pPr>
+        <w:spacing w:line="360" w:lineRule="auto"/>
+        <w:rPr>
+          <w:rFonts w:ascii="Arial" w:hAnsi="Arial" w:cs="Arial"/>
+          <w:szCs w:val="24"/>
+        </w:rPr>
+      </w:pPr>
+    </w:p>
+    <w:p>
+      <w:pPr>
+        <w:spacing w:line="360" w:lineRule="auto"/>
+        <w:rPr>
+          <w:rFonts w:ascii="Arial" w:hAnsi="Arial" w:cs="Arial"/>
+          <w:szCs w:val="24"/>
+        </w:rPr>
+      </w:pPr>
+      <w:r>
+        <w:rPr>
+          <w:rFonts w:ascii="Arial" w:hAnsi="Arial" w:cs="Arial"/>
+          <w:b/>
+          <w:szCs w:val="24"/>
+        </w:rPr>
         <w:lastRenderedPageBreak/>
-        <w:t xml:space="preserve"> </w:t>
-      </w:r>
-    </w:p>
-    <w:p>
-      <w:pPr>
-        <w:spacing w:line="360" w:lineRule="auto"/>
-        <w:rPr>
-          <w:rFonts w:ascii="Arial" w:hAnsi="Arial" w:cs="Arial"/>
-          <w:szCs w:val="24"/>
-        </w:rPr>
-      </w:pPr>
-    </w:p>
-    <w:p>
-      <w:pPr>
-        <w:spacing w:line="360" w:lineRule="auto"/>
-        <w:rPr>
-          <w:rFonts w:ascii="Arial" w:hAnsi="Arial" w:cs="Arial"/>
-          <w:szCs w:val="24"/>
-        </w:rPr>
-      </w:pPr>
-    </w:p>
-    <w:p>
-      <w:pPr>
-        <w:spacing w:line="360" w:lineRule="auto"/>
-        <w:rPr>
-          <w:rFonts w:ascii="Arial" w:hAnsi="Arial" w:cs="Arial"/>
-          <w:szCs w:val="24"/>
-        </w:rPr>
-      </w:pPr>
-      <w:r>
-        <w:rPr>
-          <w:rFonts w:ascii="Arial" w:hAnsi="Arial" w:cs="Arial"/>
-          <w:b/>
-          <w:szCs w:val="24"/>
-        </w:rPr>
         <w:t>ID:</w:t>
       </w:r>
       <w:r>
@@ -5789,6 +5627,7 @@
           <w:b/>
           <w:szCs w:val="24"/>
         </w:rPr>
+        <w:lastRenderedPageBreak/>
         <w:t>ID:</w:t>
       </w:r>
       <w:r>
@@ -6017,23 +5856,7 @@
           <w:rFonts w:ascii="Arial" w:hAnsi="Arial" w:cs="Arial"/>
           <w:szCs w:val="24"/>
         </w:rPr>
-        <w:t xml:space="preserve">Value is sent to ventilation box via </w:t>
-      </w:r>
-      <w:proofErr w:type="spellStart"/>
-      <w:r>
-        <w:rPr>
-          <w:rFonts w:ascii="Arial" w:hAnsi="Arial" w:cs="Arial"/>
-          <w:szCs w:val="24"/>
-        </w:rPr>
-        <w:t>WiFi</w:t>
-      </w:r>
-      <w:proofErr w:type="spellEnd"/>
-      <w:r>
-        <w:rPr>
-          <w:rFonts w:ascii="Arial" w:hAnsi="Arial" w:cs="Arial"/>
-          <w:szCs w:val="24"/>
-        </w:rPr>
-        <w:t>.</w:t>
+        <w:t>Value is sent to ventilation box via WiFi.</w:t>
       </w:r>
     </w:p>
     <w:p>
@@ -6249,6 +6072,7 @@
           <w:b/>
           <w:szCs w:val="24"/>
         </w:rPr>
+        <w:lastRenderedPageBreak/>
         <w:t>ID:</w:t>
       </w:r>
       <w:r>
@@ -6588,23 +6412,7 @@
           <w:rFonts w:ascii="Arial" w:hAnsi="Arial" w:cs="Arial"/>
           <w:szCs w:val="24"/>
         </w:rPr>
-        <w:t xml:space="preserve"> Go to 3. </w:t>
-      </w:r>
-      <w:proofErr w:type="gramStart"/>
-      <w:r>
-        <w:rPr>
-          <w:rFonts w:ascii="Arial" w:hAnsi="Arial" w:cs="Arial"/>
-          <w:szCs w:val="24"/>
-        </w:rPr>
-        <w:t>from</w:t>
-      </w:r>
-      <w:proofErr w:type="gramEnd"/>
-      <w:r>
-        <w:rPr>
-          <w:rFonts w:ascii="Arial" w:hAnsi="Arial" w:cs="Arial"/>
-          <w:szCs w:val="24"/>
-        </w:rPr>
-        <w:t xml:space="preserve"> MSS</w:t>
+        <w:t xml:space="preserve"> Go to 3. from MSS</w:t>
       </w:r>
       <w:r>
         <w:rPr>
@@ -6808,28 +6616,19 @@
     <w:p>
       <w:pPr>
         <w:spacing w:line="360" w:lineRule="auto"/>
-        <w:ind w:left="1440"/>
-        <w:rPr>
-          <w:rFonts w:ascii="Arial" w:hAnsi="Arial" w:cs="Arial"/>
-          <w:szCs w:val="24"/>
-        </w:rPr>
-      </w:pPr>
-    </w:p>
-    <w:p>
-      <w:pPr>
-        <w:spacing w:line="360" w:lineRule="auto"/>
-        <w:rPr>
-          <w:rFonts w:ascii="Arial" w:hAnsi="Arial" w:cs="Arial"/>
-          <w:b/>
-          <w:szCs w:val="24"/>
-        </w:rPr>
-      </w:pPr>
-      <w:r>
-        <w:rPr>
-          <w:rFonts w:ascii="Arial" w:hAnsi="Arial" w:cs="Arial"/>
-          <w:b/>
-          <w:szCs w:val="24"/>
-        </w:rPr>
+        <w:rPr>
+          <w:rFonts w:ascii="Arial" w:hAnsi="Arial" w:cs="Arial"/>
+          <w:b/>
+          <w:szCs w:val="24"/>
+        </w:rPr>
+      </w:pPr>
+      <w:r>
+        <w:rPr>
+          <w:rFonts w:ascii="Arial" w:hAnsi="Arial" w:cs="Arial"/>
+          <w:b/>
+          <w:szCs w:val="24"/>
+        </w:rPr>
+        <w:lastRenderedPageBreak/>
         <w:t>ID:</w:t>
       </w:r>
       <w:r>
@@ -7179,23 +6978,7 @@
           <w:rFonts w:ascii="Arial" w:hAnsi="Arial" w:cs="Arial"/>
           <w:szCs w:val="24"/>
         </w:rPr>
-        <w:t xml:space="preserve">3. Repeat 1. </w:t>
-      </w:r>
-      <w:proofErr w:type="gramStart"/>
-      <w:r>
-        <w:rPr>
-          <w:rFonts w:ascii="Arial" w:hAnsi="Arial" w:cs="Arial"/>
-          <w:szCs w:val="24"/>
-        </w:rPr>
-        <w:t>from</w:t>
-      </w:r>
-      <w:proofErr w:type="gramEnd"/>
-      <w:r>
-        <w:rPr>
-          <w:rFonts w:ascii="Arial" w:hAnsi="Arial" w:cs="Arial"/>
-          <w:szCs w:val="24"/>
-        </w:rPr>
-        <w:t xml:space="preserve"> MSS. </w:t>
+        <w:t xml:space="preserve">3. Repeat 1. from MSS. </w:t>
       </w:r>
     </w:p>
     <w:p>
@@ -7277,23 +7060,7 @@
           <w:szCs w:val="24"/>
         </w:rPr>
         <w:tab/>
-        <w:t xml:space="preserve">3. Repeat 2. </w:t>
-      </w:r>
-      <w:proofErr w:type="gramStart"/>
-      <w:r>
-        <w:rPr>
-          <w:rFonts w:ascii="Arial" w:hAnsi="Arial" w:cs="Arial"/>
-          <w:szCs w:val="24"/>
-        </w:rPr>
-        <w:t>from</w:t>
-      </w:r>
-      <w:proofErr w:type="gramEnd"/>
-      <w:r>
-        <w:rPr>
-          <w:rFonts w:ascii="Arial" w:hAnsi="Arial" w:cs="Arial"/>
-          <w:szCs w:val="24"/>
-        </w:rPr>
-        <w:t xml:space="preserve"> MSS.</w:t>
+        <w:t>3. Repeat 2. from MSS.</w:t>
       </w:r>
     </w:p>
     <w:p>
@@ -7356,39 +7123,22 @@
           <w:rFonts w:ascii="Arial" w:hAnsi="Arial" w:cs="Arial"/>
           <w:szCs w:val="24"/>
         </w:rPr>
-        <w:t xml:space="preserve"> Go to 1. </w:t>
-      </w:r>
-      <w:proofErr w:type="gramStart"/>
-      <w:r>
-        <w:rPr>
-          <w:rFonts w:ascii="Arial" w:hAnsi="Arial" w:cs="Arial"/>
-          <w:szCs w:val="24"/>
-        </w:rPr>
-        <w:t>from</w:t>
-      </w:r>
-      <w:proofErr w:type="gramEnd"/>
-      <w:r>
-        <w:rPr>
-          <w:rFonts w:ascii="Arial" w:hAnsi="Arial" w:cs="Arial"/>
-          <w:szCs w:val="24"/>
-        </w:rPr>
-        <w:t xml:space="preserve"> MSS.</w:t>
-      </w:r>
-    </w:p>
-    <w:p>
-      <w:pPr>
-        <w:spacing w:line="360" w:lineRule="auto"/>
-        <w:rPr>
-          <w:rFonts w:ascii="Arial" w:hAnsi="Arial" w:cs="Arial"/>
-          <w:szCs w:val="24"/>
-        </w:rPr>
-      </w:pPr>
-      <w:r>
-        <w:rPr>
-          <w:rFonts w:ascii="Arial" w:hAnsi="Arial" w:cs="Arial"/>
-          <w:szCs w:val="24"/>
-        </w:rPr>
-        <w:lastRenderedPageBreak/>
+        <w:t xml:space="preserve"> Go to 1. from MSS.</w:t>
+      </w:r>
+    </w:p>
+    <w:p>
+      <w:pPr>
+        <w:spacing w:line="360" w:lineRule="auto"/>
+        <w:rPr>
+          <w:rFonts w:ascii="Arial" w:hAnsi="Arial" w:cs="Arial"/>
+          <w:szCs w:val="24"/>
+        </w:rPr>
+      </w:pPr>
+      <w:r>
+        <w:rPr>
+          <w:rFonts w:ascii="Arial" w:hAnsi="Arial" w:cs="Arial"/>
+          <w:szCs w:val="24"/>
+        </w:rPr>
         <w:tab/>
         <w:t>3b</w:t>
       </w:r>
@@ -7652,16 +7402,26 @@
         <w:spacing w:line="360" w:lineRule="auto"/>
         <w:rPr>
           <w:rFonts w:ascii="Arial" w:hAnsi="Arial" w:cs="Arial"/>
-          <w:b/>
-          <w:szCs w:val="24"/>
-        </w:rPr>
-      </w:pPr>
-      <w:r>
-        <w:rPr>
-          <w:rFonts w:ascii="Arial" w:hAnsi="Arial" w:cs="Arial"/>
-          <w:b/>
-          <w:szCs w:val="24"/>
-        </w:rPr>
+          <w:szCs w:val="24"/>
+        </w:rPr>
+      </w:pPr>
+    </w:p>
+    <w:p>
+      <w:pPr>
+        <w:spacing w:line="360" w:lineRule="auto"/>
+        <w:rPr>
+          <w:rFonts w:ascii="Arial" w:hAnsi="Arial" w:cs="Arial"/>
+          <w:b/>
+          <w:szCs w:val="24"/>
+        </w:rPr>
+      </w:pPr>
+      <w:r>
+        <w:rPr>
+          <w:rFonts w:ascii="Arial" w:hAnsi="Arial" w:cs="Arial"/>
+          <w:b/>
+          <w:szCs w:val="24"/>
+        </w:rPr>
+        <w:lastRenderedPageBreak/>
         <w:t>ID:</w:t>
       </w:r>
       <w:r>
@@ -7893,23 +7653,7 @@
           <w:rFonts w:ascii="Arial" w:hAnsi="Arial" w:cs="Arial"/>
           <w:szCs w:val="24"/>
         </w:rPr>
-        <w:t xml:space="preserve">Value is sent to ventilation box via </w:t>
-      </w:r>
-      <w:proofErr w:type="spellStart"/>
-      <w:r>
-        <w:rPr>
-          <w:rFonts w:ascii="Arial" w:hAnsi="Arial" w:cs="Arial"/>
-          <w:szCs w:val="24"/>
-        </w:rPr>
-        <w:t>WiFi</w:t>
-      </w:r>
-      <w:proofErr w:type="spellEnd"/>
-      <w:r>
-        <w:rPr>
-          <w:rFonts w:ascii="Arial" w:hAnsi="Arial" w:cs="Arial"/>
-          <w:szCs w:val="24"/>
-        </w:rPr>
-        <w:t>.</w:t>
+        <w:t>Value is sent to ventilation box via WiFi.</w:t>
       </w:r>
     </w:p>
     <w:p>
@@ -8040,6 +7784,2372 @@
           <w:szCs w:val="24"/>
         </w:rPr>
       </w:pPr>
+    </w:p>
+    <w:p>
+      <w:pPr>
+        <w:rPr>
+          <w:rFonts w:ascii="Arial" w:hAnsi="Arial" w:cs="Arial"/>
+          <w:szCs w:val="24"/>
+        </w:rPr>
+      </w:pPr>
+    </w:p>
+    <w:p>
+      <w:pPr>
+        <w:rPr>
+          <w:rFonts w:ascii="Arial" w:hAnsi="Arial" w:cs="Arial"/>
+          <w:szCs w:val="24"/>
+        </w:rPr>
+      </w:pPr>
+    </w:p>
+    <w:p>
+      <w:pPr>
+        <w:rPr>
+          <w:rFonts w:ascii="Arial" w:hAnsi="Arial" w:cs="Arial"/>
+          <w:szCs w:val="24"/>
+        </w:rPr>
+      </w:pPr>
+    </w:p>
+    <w:p>
+      <w:pPr>
+        <w:rPr>
+          <w:rFonts w:ascii="Arial" w:hAnsi="Arial" w:cs="Arial"/>
+          <w:szCs w:val="24"/>
+        </w:rPr>
+      </w:pPr>
+    </w:p>
+    <w:p>
+      <w:pPr>
+        <w:rPr>
+          <w:rFonts w:ascii="Arial" w:hAnsi="Arial" w:cs="Arial"/>
+          <w:szCs w:val="24"/>
+        </w:rPr>
+      </w:pPr>
+    </w:p>
+    <w:p>
+      <w:pPr>
+        <w:rPr>
+          <w:rFonts w:ascii="Arial" w:hAnsi="Arial" w:cs="Arial"/>
+          <w:szCs w:val="24"/>
+        </w:rPr>
+      </w:pPr>
+    </w:p>
+    <w:p>
+      <w:pPr>
+        <w:rPr>
+          <w:rFonts w:ascii="Arial" w:hAnsi="Arial" w:cs="Arial"/>
+          <w:szCs w:val="24"/>
+        </w:rPr>
+      </w:pPr>
+    </w:p>
+    <w:p>
+      <w:pPr>
+        <w:rPr>
+          <w:rFonts w:ascii="Arial" w:hAnsi="Arial" w:cs="Arial"/>
+          <w:szCs w:val="24"/>
+        </w:rPr>
+      </w:pPr>
+    </w:p>
+    <w:p>
+      <w:pPr>
+        <w:rPr>
+          <w:rFonts w:ascii="Arial" w:hAnsi="Arial" w:cs="Arial"/>
+          <w:szCs w:val="24"/>
+        </w:rPr>
+      </w:pPr>
+    </w:p>
+    <w:p>
+      <w:pPr>
+        <w:spacing w:line="360" w:lineRule="auto"/>
+        <w:rPr>
+          <w:rFonts w:ascii="Arial" w:hAnsi="Arial" w:cs="Arial"/>
+          <w:szCs w:val="24"/>
+        </w:rPr>
+      </w:pPr>
+      <w:r>
+        <w:rPr>
+          <w:rFonts w:ascii="Arial" w:hAnsi="Arial" w:cs="Arial"/>
+          <w:b/>
+          <w:szCs w:val="24"/>
+        </w:rPr>
+        <w:lastRenderedPageBreak/>
+        <w:t>ID:</w:t>
+      </w:r>
+      <w:r>
+        <w:rPr>
+          <w:rFonts w:ascii="Arial" w:hAnsi="Arial" w:cs="Arial"/>
+          <w:szCs w:val="24"/>
+        </w:rPr>
+        <w:t xml:space="preserve"> UC-12</w:t>
+      </w:r>
+    </w:p>
+    <w:p>
+      <w:pPr>
+        <w:spacing w:line="360" w:lineRule="auto"/>
+        <w:rPr>
+          <w:rFonts w:ascii="Arial" w:hAnsi="Arial" w:cs="Arial"/>
+          <w:szCs w:val="24"/>
+        </w:rPr>
+      </w:pPr>
+      <w:r>
+        <w:rPr>
+          <w:rFonts w:ascii="Arial" w:hAnsi="Arial" w:cs="Arial"/>
+          <w:b/>
+          <w:szCs w:val="24"/>
+        </w:rPr>
+        <w:t>Use case:</w:t>
+      </w:r>
+      <w:r>
+        <w:rPr>
+          <w:rFonts w:ascii="Arial" w:hAnsi="Arial" w:cs="Arial"/>
+          <w:szCs w:val="24"/>
+        </w:rPr>
+        <w:t xml:space="preserve"> </w:t>
+      </w:r>
+      <w:r>
+        <w:rPr>
+          <w:rFonts w:ascii="Arial" w:hAnsi="Arial" w:cs="Arial"/>
+          <w:szCs w:val="24"/>
+        </w:rPr>
+        <w:t>Temperature &amp; humidity sensor stops working</w:t>
+      </w:r>
+    </w:p>
+    <w:p>
+      <w:pPr>
+        <w:spacing w:line="360" w:lineRule="auto"/>
+        <w:rPr>
+          <w:rFonts w:ascii="Arial" w:hAnsi="Arial" w:cs="Arial"/>
+          <w:szCs w:val="24"/>
+        </w:rPr>
+      </w:pPr>
+      <w:r>
+        <w:rPr>
+          <w:rFonts w:ascii="Arial" w:hAnsi="Arial" w:cs="Arial"/>
+          <w:b/>
+          <w:szCs w:val="24"/>
+        </w:rPr>
+        <w:t>Actor:</w:t>
+      </w:r>
+      <w:r>
+        <w:rPr>
+          <w:rFonts w:ascii="Arial" w:hAnsi="Arial" w:cs="Arial"/>
+          <w:szCs w:val="24"/>
+        </w:rPr>
+        <w:t xml:space="preserve"> </w:t>
+      </w:r>
+      <w:r>
+        <w:rPr>
+          <w:rFonts w:ascii="Arial" w:hAnsi="Arial" w:cs="Arial"/>
+          <w:szCs w:val="24"/>
+        </w:rPr>
+        <w:t>Temperature &amp; humidity sensor</w:t>
+      </w:r>
+      <w:r>
+        <w:rPr>
+          <w:rFonts w:ascii="Arial" w:hAnsi="Arial" w:cs="Arial"/>
+          <w:szCs w:val="24"/>
+        </w:rPr>
+        <w:t xml:space="preserve">, ZigBee , maintainer </w:t>
+      </w:r>
+    </w:p>
+    <w:p>
+      <w:pPr>
+        <w:spacing w:line="360" w:lineRule="auto"/>
+        <w:rPr>
+          <w:rFonts w:ascii="Arial" w:hAnsi="Arial" w:cs="Arial"/>
+          <w:szCs w:val="24"/>
+        </w:rPr>
+      </w:pPr>
+      <w:r>
+        <w:rPr>
+          <w:rFonts w:ascii="Arial" w:hAnsi="Arial" w:cs="Arial"/>
+          <w:b/>
+          <w:szCs w:val="24"/>
+        </w:rPr>
+        <w:t>Trigger:</w:t>
+      </w:r>
+      <w:r>
+        <w:rPr>
+          <w:rFonts w:ascii="Arial" w:hAnsi="Arial" w:cs="Arial"/>
+          <w:szCs w:val="24"/>
+        </w:rPr>
+        <w:t xml:space="preserve"> </w:t>
+      </w:r>
+      <w:r>
+        <w:rPr>
+          <w:rFonts w:ascii="Arial" w:hAnsi="Arial" w:cs="Arial"/>
+          <w:szCs w:val="24"/>
+        </w:rPr>
+        <w:t>The sensor does not send new value.</w:t>
+      </w:r>
+    </w:p>
+    <w:p>
+      <w:pPr>
+        <w:spacing w:line="360" w:lineRule="auto"/>
+        <w:rPr>
+          <w:rFonts w:ascii="Arial" w:hAnsi="Arial" w:cs="Arial"/>
+          <w:szCs w:val="24"/>
+        </w:rPr>
+      </w:pPr>
+      <w:r>
+        <w:rPr>
+          <w:rFonts w:ascii="Arial" w:hAnsi="Arial" w:cs="Arial"/>
+          <w:b/>
+          <w:szCs w:val="24"/>
+        </w:rPr>
+        <w:t>Pre-condition:</w:t>
+      </w:r>
+      <w:r>
+        <w:rPr>
+          <w:rFonts w:ascii="Arial" w:hAnsi="Arial" w:cs="Arial"/>
+          <w:szCs w:val="24"/>
+        </w:rPr>
+        <w:t xml:space="preserve"> </w:t>
+      </w:r>
+      <w:r>
+        <w:rPr>
+          <w:rFonts w:ascii="Arial" w:hAnsi="Arial" w:cs="Arial"/>
+          <w:szCs w:val="24"/>
+        </w:rPr>
+        <w:t>Sensor is connected to ventilation box</w:t>
+      </w:r>
+    </w:p>
+    <w:p>
+      <w:pPr>
+        <w:spacing w:line="360" w:lineRule="auto"/>
+        <w:rPr>
+          <w:rFonts w:ascii="Arial" w:hAnsi="Arial" w:cs="Arial"/>
+          <w:szCs w:val="24"/>
+        </w:rPr>
+      </w:pPr>
+    </w:p>
+    <w:p>
+      <w:pPr>
+        <w:spacing w:line="360" w:lineRule="auto"/>
+        <w:rPr>
+          <w:rFonts w:ascii="Arial" w:hAnsi="Arial" w:cs="Arial"/>
+          <w:b/>
+          <w:szCs w:val="24"/>
+        </w:rPr>
+      </w:pPr>
+      <w:r>
+        <w:rPr>
+          <w:rFonts w:ascii="Arial" w:hAnsi="Arial" w:cs="Arial"/>
+          <w:b/>
+          <w:szCs w:val="24"/>
+        </w:rPr>
+        <w:t>Main success scenario:</w:t>
+      </w:r>
+    </w:p>
+    <w:p>
+      <w:pPr>
+        <w:pStyle w:val="ListParagraph"/>
+        <w:numPr>
+          <w:ilvl w:val="0"/>
+          <w:numId w:val="10"/>
+        </w:numPr>
+        <w:spacing w:line="360" w:lineRule="auto"/>
+        <w:rPr>
+          <w:rFonts w:ascii="Arial" w:hAnsi="Arial" w:cs="Arial"/>
+          <w:szCs w:val="24"/>
+        </w:rPr>
+      </w:pPr>
+      <w:r>
+        <w:rPr>
+          <w:rFonts w:ascii="Arial" w:hAnsi="Arial" w:cs="Arial"/>
+          <w:szCs w:val="24"/>
+        </w:rPr>
+        <w:t>Ventilation box stop showing the value that should receive from the sensor.</w:t>
+      </w:r>
+    </w:p>
+    <w:p>
+      <w:pPr>
+        <w:pStyle w:val="ListParagraph"/>
+        <w:numPr>
+          <w:ilvl w:val="0"/>
+          <w:numId w:val="10"/>
+        </w:numPr>
+        <w:spacing w:line="360" w:lineRule="auto"/>
+        <w:rPr>
+          <w:rFonts w:ascii="Arial" w:hAnsi="Arial" w:cs="Arial"/>
+          <w:szCs w:val="24"/>
+        </w:rPr>
+      </w:pPr>
+      <w:r>
+        <w:rPr>
+          <w:rFonts w:ascii="Arial" w:hAnsi="Arial" w:cs="Arial"/>
+          <w:szCs w:val="24"/>
+        </w:rPr>
+        <w:t>The system restart itself after period of time if the issue remains.</w:t>
+      </w:r>
+    </w:p>
+    <w:p>
+      <w:pPr>
+        <w:pStyle w:val="ListParagraph"/>
+        <w:numPr>
+          <w:ilvl w:val="0"/>
+          <w:numId w:val="10"/>
+        </w:numPr>
+        <w:spacing w:line="360" w:lineRule="auto"/>
+        <w:rPr>
+          <w:rFonts w:ascii="Arial" w:hAnsi="Arial" w:cs="Arial"/>
+          <w:szCs w:val="24"/>
+        </w:rPr>
+      </w:pPr>
+      <w:r>
+        <w:rPr>
+          <w:rFonts w:ascii="Arial" w:hAnsi="Arial" w:cs="Arial"/>
+          <w:szCs w:val="24"/>
+        </w:rPr>
+        <w:t>The user contact with maintainer.</w:t>
+      </w:r>
+    </w:p>
+    <w:p>
+      <w:pPr>
+        <w:pStyle w:val="ListParagraph"/>
+        <w:numPr>
+          <w:ilvl w:val="0"/>
+          <w:numId w:val="10"/>
+        </w:numPr>
+        <w:spacing w:line="360" w:lineRule="auto"/>
+        <w:rPr>
+          <w:rFonts w:ascii="Arial" w:hAnsi="Arial" w:cs="Arial"/>
+          <w:szCs w:val="24"/>
+        </w:rPr>
+      </w:pPr>
+      <w:r>
+        <w:rPr>
+          <w:rFonts w:ascii="Arial" w:hAnsi="Arial" w:cs="Arial"/>
+          <w:szCs w:val="24"/>
+        </w:rPr>
+        <w:t>The maintainer test the system again.</w:t>
+      </w:r>
+    </w:p>
+    <w:p>
+      <w:pPr>
+        <w:pStyle w:val="ListParagraph"/>
+        <w:numPr>
+          <w:ilvl w:val="0"/>
+          <w:numId w:val="10"/>
+        </w:numPr>
+        <w:spacing w:line="360" w:lineRule="auto"/>
+        <w:rPr>
+          <w:rFonts w:ascii="Arial" w:hAnsi="Arial" w:cs="Arial"/>
+          <w:szCs w:val="24"/>
+        </w:rPr>
+      </w:pPr>
+      <w:r>
+        <w:rPr>
+          <w:rFonts w:ascii="Arial" w:hAnsi="Arial" w:cs="Arial"/>
+          <w:szCs w:val="24"/>
+        </w:rPr>
+        <w:t>Specifying the problem.</w:t>
+      </w:r>
+    </w:p>
+    <w:p>
+      <w:pPr>
+        <w:pStyle w:val="ListParagraph"/>
+        <w:numPr>
+          <w:ilvl w:val="0"/>
+          <w:numId w:val="10"/>
+        </w:numPr>
+        <w:spacing w:line="360" w:lineRule="auto"/>
+        <w:rPr>
+          <w:rFonts w:ascii="Arial" w:hAnsi="Arial" w:cs="Arial"/>
+          <w:szCs w:val="24"/>
+        </w:rPr>
+      </w:pPr>
+      <w:r>
+        <w:rPr>
+          <w:rFonts w:ascii="Arial" w:hAnsi="Arial" w:cs="Arial"/>
+          <w:szCs w:val="24"/>
+        </w:rPr>
+        <w:t>The maintainer install a new sensor.</w:t>
+      </w:r>
+    </w:p>
+    <w:p>
+      <w:pPr>
+        <w:spacing w:line="360" w:lineRule="auto"/>
+        <w:rPr>
+          <w:rFonts w:ascii="Arial" w:hAnsi="Arial" w:cs="Arial"/>
+          <w:szCs w:val="24"/>
+        </w:rPr>
+      </w:pPr>
+    </w:p>
+    <w:p>
+      <w:pPr>
+        <w:spacing w:line="360" w:lineRule="auto"/>
+        <w:rPr>
+          <w:rFonts w:ascii="Arial" w:hAnsi="Arial" w:cs="Arial"/>
+          <w:b/>
+          <w:szCs w:val="24"/>
+        </w:rPr>
+      </w:pPr>
+      <w:r>
+        <w:rPr>
+          <w:rFonts w:ascii="Arial" w:hAnsi="Arial" w:cs="Arial"/>
+          <w:b/>
+          <w:szCs w:val="24"/>
+        </w:rPr>
+        <w:t>Extensions:</w:t>
+      </w:r>
+    </w:p>
+    <w:p>
+      <w:pPr>
+        <w:spacing w:line="360" w:lineRule="auto"/>
+        <w:rPr>
+          <w:rFonts w:ascii="Arial" w:hAnsi="Arial" w:cs="Arial"/>
+          <w:szCs w:val="24"/>
+        </w:rPr>
+      </w:pPr>
+      <w:r>
+        <w:rPr>
+          <w:rFonts w:ascii="Arial" w:hAnsi="Arial" w:cs="Arial"/>
+          <w:szCs w:val="24"/>
+        </w:rPr>
+        <w:t>2a      1. If the system after restarting itself return back working.</w:t>
+      </w:r>
+    </w:p>
+    <w:p>
+      <w:pPr>
+        <w:spacing w:line="360" w:lineRule="auto"/>
+        <w:rPr>
+          <w:rFonts w:ascii="Arial" w:hAnsi="Arial" w:cs="Arial"/>
+          <w:szCs w:val="24"/>
+        </w:rPr>
+      </w:pPr>
+      <w:r>
+        <w:rPr>
+          <w:rFonts w:ascii="Arial" w:hAnsi="Arial" w:cs="Arial"/>
+          <w:szCs w:val="24"/>
+        </w:rPr>
+        <w:t xml:space="preserve">          2. End of use case.</w:t>
+      </w:r>
+    </w:p>
+    <w:p>
+      <w:pPr>
+        <w:spacing w:line="360" w:lineRule="auto"/>
+        <w:rPr>
+          <w:rFonts w:ascii="Arial" w:hAnsi="Arial" w:cs="Arial"/>
+          <w:szCs w:val="24"/>
+        </w:rPr>
+      </w:pPr>
+      <w:r>
+        <w:rPr>
+          <w:rFonts w:ascii="Arial" w:hAnsi="Arial" w:cs="Arial"/>
+          <w:szCs w:val="24"/>
+        </w:rPr>
+        <w:t>4a     1. If there are any other issues.</w:t>
+      </w:r>
+    </w:p>
+    <w:p>
+      <w:pPr>
+        <w:spacing w:line="360" w:lineRule="auto"/>
+        <w:rPr>
+          <w:rFonts w:ascii="Arial" w:hAnsi="Arial" w:cs="Arial"/>
+          <w:szCs w:val="24"/>
+        </w:rPr>
+      </w:pPr>
+      <w:r>
+        <w:rPr>
+          <w:rFonts w:ascii="Arial" w:hAnsi="Arial" w:cs="Arial"/>
+          <w:szCs w:val="24"/>
+        </w:rPr>
+        <w:t xml:space="preserve">         2. fix/install the inactive component</w:t>
+      </w:r>
+    </w:p>
+    <w:p>
+      <w:pPr>
+        <w:spacing w:line="360" w:lineRule="auto"/>
+        <w:rPr>
+          <w:rFonts w:ascii="Arial" w:hAnsi="Arial" w:cs="Arial"/>
+          <w:szCs w:val="24"/>
+        </w:rPr>
+      </w:pPr>
+      <w:r>
+        <w:rPr>
+          <w:rFonts w:ascii="Arial" w:hAnsi="Arial" w:cs="Arial"/>
+          <w:szCs w:val="24"/>
+        </w:rPr>
+        <w:t xml:space="preserve">        3. end of use case</w:t>
+      </w:r>
+    </w:p>
+    <w:p>
+      <w:pPr>
+        <w:spacing w:line="360" w:lineRule="auto"/>
+        <w:rPr>
+          <w:rFonts w:ascii="Arial" w:hAnsi="Arial" w:cs="Arial"/>
+          <w:szCs w:val="24"/>
+        </w:rPr>
+      </w:pPr>
+    </w:p>
+    <w:p>
+      <w:pPr>
+        <w:spacing w:line="360" w:lineRule="auto"/>
+        <w:rPr>
+          <w:rFonts w:ascii="Arial" w:hAnsi="Arial" w:cs="Arial"/>
+          <w:szCs w:val="24"/>
+        </w:rPr>
+      </w:pPr>
+    </w:p>
+    <w:p>
+      <w:pPr>
+        <w:spacing w:line="360" w:lineRule="auto"/>
+        <w:rPr>
+          <w:rFonts w:ascii="Arial" w:hAnsi="Arial" w:cs="Arial"/>
+          <w:szCs w:val="24"/>
+        </w:rPr>
+      </w:pPr>
+    </w:p>
+    <w:p>
+      <w:pPr>
+        <w:spacing w:line="360" w:lineRule="auto"/>
+        <w:rPr>
+          <w:rFonts w:ascii="Arial" w:hAnsi="Arial" w:cs="Arial"/>
+          <w:szCs w:val="24"/>
+        </w:rPr>
+      </w:pPr>
+    </w:p>
+    <w:p>
+      <w:pPr>
+        <w:spacing w:line="360" w:lineRule="auto"/>
+        <w:rPr>
+          <w:rFonts w:ascii="Arial" w:hAnsi="Arial" w:cs="Arial"/>
+          <w:szCs w:val="24"/>
+        </w:rPr>
+      </w:pPr>
+      <w:r>
+        <w:rPr>
+          <w:rFonts w:ascii="Arial" w:hAnsi="Arial" w:cs="Arial"/>
+          <w:b/>
+          <w:szCs w:val="24"/>
+        </w:rPr>
+        <w:lastRenderedPageBreak/>
+        <w:t>ID:</w:t>
+      </w:r>
+      <w:r>
+        <w:rPr>
+          <w:rFonts w:ascii="Arial" w:hAnsi="Arial" w:cs="Arial"/>
+          <w:szCs w:val="24"/>
+        </w:rPr>
+        <w:t xml:space="preserve"> UC-13</w:t>
+      </w:r>
+    </w:p>
+    <w:p>
+      <w:pPr>
+        <w:spacing w:line="360" w:lineRule="auto"/>
+        <w:rPr>
+          <w:rFonts w:ascii="Arial" w:hAnsi="Arial" w:cs="Arial"/>
+          <w:szCs w:val="24"/>
+        </w:rPr>
+      </w:pPr>
+      <w:r>
+        <w:rPr>
+          <w:rFonts w:ascii="Arial" w:hAnsi="Arial" w:cs="Arial"/>
+          <w:b/>
+          <w:szCs w:val="24"/>
+        </w:rPr>
+        <w:t>Use case:</w:t>
+      </w:r>
+      <w:r>
+        <w:rPr>
+          <w:rFonts w:ascii="Arial" w:hAnsi="Arial" w:cs="Arial"/>
+          <w:szCs w:val="24"/>
+        </w:rPr>
+        <w:t xml:space="preserve"> </w:t>
+      </w:r>
+      <w:r>
+        <w:rPr>
+          <w:rFonts w:ascii="Arial" w:hAnsi="Arial" w:cs="Arial"/>
+          <w:szCs w:val="24"/>
+        </w:rPr>
+        <w:t>Ventilation box reads data</w:t>
+      </w:r>
+      <w:r>
+        <w:rPr>
+          <w:rFonts w:ascii="Arial" w:hAnsi="Arial" w:cs="Arial"/>
+          <w:szCs w:val="24"/>
+        </w:rPr>
+        <w:t>.</w:t>
+      </w:r>
+    </w:p>
+    <w:p>
+      <w:pPr>
+        <w:spacing w:line="360" w:lineRule="auto"/>
+        <w:rPr>
+          <w:rFonts w:ascii="Arial" w:hAnsi="Arial" w:cs="Arial"/>
+          <w:szCs w:val="24"/>
+        </w:rPr>
+      </w:pPr>
+      <w:r>
+        <w:rPr>
+          <w:rFonts w:ascii="Arial" w:hAnsi="Arial" w:cs="Arial"/>
+          <w:b/>
+          <w:szCs w:val="24"/>
+        </w:rPr>
+        <w:t>Actor:</w:t>
+      </w:r>
+      <w:r>
+        <w:rPr>
+          <w:rFonts w:ascii="Arial" w:hAnsi="Arial" w:cs="Arial"/>
+          <w:szCs w:val="24"/>
+        </w:rPr>
+        <w:t xml:space="preserve"> </w:t>
+      </w:r>
+      <w:r>
+        <w:rPr>
+          <w:rFonts w:ascii="Arial" w:hAnsi="Arial" w:cs="Arial"/>
+          <w:szCs w:val="24"/>
+        </w:rPr>
+        <w:t>Ventilation box</w:t>
+      </w:r>
+      <w:r>
+        <w:rPr>
+          <w:rFonts w:ascii="Arial" w:hAnsi="Arial" w:cs="Arial"/>
+          <w:szCs w:val="24"/>
+        </w:rPr>
+        <w:t>, sensors</w:t>
+      </w:r>
+    </w:p>
+    <w:p>
+      <w:pPr>
+        <w:spacing w:line="360" w:lineRule="auto"/>
+        <w:rPr>
+          <w:rFonts w:ascii="Arial" w:hAnsi="Arial" w:cs="Arial"/>
+          <w:bCs/>
+          <w:szCs w:val="24"/>
+        </w:rPr>
+      </w:pPr>
+      <w:r>
+        <w:rPr>
+          <w:rFonts w:ascii="Arial" w:hAnsi="Arial" w:cs="Arial"/>
+          <w:b/>
+          <w:szCs w:val="24"/>
+        </w:rPr>
+        <w:t>Trigger:</w:t>
+      </w:r>
+      <w:r>
+        <w:rPr>
+          <w:rFonts w:ascii="Arial" w:hAnsi="Arial" w:cs="Arial"/>
+          <w:szCs w:val="24"/>
+        </w:rPr>
+        <w:t xml:space="preserve"> </w:t>
+      </w:r>
+      <w:r>
+        <w:rPr>
+          <w:rFonts w:ascii="Arial" w:hAnsi="Arial" w:cs="Arial"/>
+          <w:szCs w:val="24"/>
+        </w:rPr>
+        <w:t xml:space="preserve">The </w:t>
+      </w:r>
+      <w:r>
+        <w:rPr>
+          <w:rFonts w:ascii="Arial" w:hAnsi="Arial" w:cs="Arial"/>
+          <w:szCs w:val="24"/>
+        </w:rPr>
+        <w:t>Ventilation box</w:t>
+      </w:r>
+      <w:r>
+        <w:rPr>
+          <w:rFonts w:ascii="Arial" w:hAnsi="Arial" w:cs="Arial"/>
+          <w:szCs w:val="24"/>
+        </w:rPr>
+        <w:t xml:space="preserve"> receive data from the sensors.</w:t>
+      </w:r>
+    </w:p>
+    <w:p>
+      <w:pPr>
+        <w:spacing w:line="360" w:lineRule="auto"/>
+        <w:rPr>
+          <w:rFonts w:ascii="Arial" w:hAnsi="Arial" w:cs="Arial"/>
+          <w:szCs w:val="24"/>
+        </w:rPr>
+      </w:pPr>
+      <w:r>
+        <w:rPr>
+          <w:rFonts w:ascii="Arial" w:hAnsi="Arial" w:cs="Arial"/>
+          <w:b/>
+          <w:szCs w:val="24"/>
+        </w:rPr>
+        <w:t>Pre-condition:</w:t>
+      </w:r>
+      <w:r>
+        <w:rPr>
+          <w:rFonts w:ascii="Arial" w:hAnsi="Arial" w:cs="Arial"/>
+          <w:szCs w:val="24"/>
+        </w:rPr>
+        <w:t xml:space="preserve"> ventilation box is installed.</w:t>
+      </w:r>
+    </w:p>
+    <w:p>
+      <w:pPr>
+        <w:spacing w:line="360" w:lineRule="auto"/>
+        <w:rPr>
+          <w:rFonts w:ascii="Arial" w:hAnsi="Arial" w:cs="Arial"/>
+          <w:szCs w:val="24"/>
+        </w:rPr>
+      </w:pPr>
+    </w:p>
+    <w:p>
+      <w:pPr>
+        <w:spacing w:line="360" w:lineRule="auto"/>
+        <w:rPr>
+          <w:rFonts w:ascii="Arial" w:hAnsi="Arial" w:cs="Arial"/>
+          <w:b/>
+          <w:szCs w:val="24"/>
+        </w:rPr>
+      </w:pPr>
+      <w:r>
+        <w:rPr>
+          <w:rFonts w:ascii="Arial" w:hAnsi="Arial" w:cs="Arial"/>
+          <w:b/>
+          <w:szCs w:val="24"/>
+        </w:rPr>
+        <w:t>Main success scenario:</w:t>
+      </w:r>
+    </w:p>
+    <w:p>
+      <w:pPr>
+        <w:pStyle w:val="ListParagraph"/>
+        <w:numPr>
+          <w:ilvl w:val="0"/>
+          <w:numId w:val="11"/>
+        </w:numPr>
+        <w:spacing w:line="360" w:lineRule="auto"/>
+        <w:rPr>
+          <w:rFonts w:ascii="Arial" w:hAnsi="Arial" w:cs="Arial"/>
+          <w:szCs w:val="24"/>
+        </w:rPr>
+      </w:pPr>
+      <w:r>
+        <w:rPr>
+          <w:rFonts w:ascii="Arial" w:hAnsi="Arial" w:cs="Arial"/>
+          <w:szCs w:val="24"/>
+        </w:rPr>
+        <w:t>Ventilation box receive parsed data from the sensor</w:t>
+      </w:r>
+    </w:p>
+    <w:p>
+      <w:pPr>
+        <w:pStyle w:val="ListParagraph"/>
+        <w:numPr>
+          <w:ilvl w:val="0"/>
+          <w:numId w:val="11"/>
+        </w:numPr>
+        <w:spacing w:line="360" w:lineRule="auto"/>
+        <w:rPr>
+          <w:rFonts w:ascii="Arial" w:hAnsi="Arial" w:cs="Arial"/>
+          <w:szCs w:val="24"/>
+        </w:rPr>
+      </w:pPr>
+      <w:r>
+        <w:rPr>
+          <w:rFonts w:ascii="Arial" w:hAnsi="Arial" w:cs="Arial"/>
+          <w:szCs w:val="24"/>
+        </w:rPr>
+        <w:t>Use protocol to read the data</w:t>
+      </w:r>
+    </w:p>
+    <w:p>
+      <w:pPr>
+        <w:pStyle w:val="ListParagraph"/>
+        <w:numPr>
+          <w:ilvl w:val="0"/>
+          <w:numId w:val="11"/>
+        </w:numPr>
+        <w:spacing w:line="360" w:lineRule="auto"/>
+        <w:rPr>
+          <w:rFonts w:ascii="Arial" w:hAnsi="Arial" w:cs="Arial"/>
+          <w:szCs w:val="24"/>
+        </w:rPr>
+      </w:pPr>
+      <w:r>
+        <w:rPr>
+          <w:rFonts w:ascii="Arial" w:hAnsi="Arial" w:cs="Arial"/>
+          <w:szCs w:val="24"/>
+        </w:rPr>
+        <w:t>Transform the data to information</w:t>
+      </w:r>
+    </w:p>
+    <w:p>
+      <w:pPr>
+        <w:pStyle w:val="ListParagraph"/>
+        <w:numPr>
+          <w:ilvl w:val="0"/>
+          <w:numId w:val="11"/>
+        </w:numPr>
+        <w:spacing w:line="360" w:lineRule="auto"/>
+        <w:rPr>
+          <w:rFonts w:ascii="Arial" w:hAnsi="Arial" w:cs="Arial"/>
+          <w:szCs w:val="24"/>
+        </w:rPr>
+      </w:pPr>
+      <w:r>
+        <w:rPr>
+          <w:rFonts w:ascii="Arial" w:hAnsi="Arial" w:cs="Arial"/>
+          <w:szCs w:val="24"/>
+        </w:rPr>
+        <w:t>Show the information on the screen</w:t>
+      </w:r>
+    </w:p>
+    <w:p>
+      <w:pPr>
+        <w:pStyle w:val="ListParagraph"/>
+        <w:numPr>
+          <w:ilvl w:val="0"/>
+          <w:numId w:val="11"/>
+        </w:numPr>
+        <w:spacing w:line="360" w:lineRule="auto"/>
+        <w:rPr>
+          <w:rFonts w:ascii="Arial" w:hAnsi="Arial" w:cs="Arial"/>
+          <w:szCs w:val="24"/>
+        </w:rPr>
+      </w:pPr>
+      <w:r>
+        <w:rPr>
+          <w:rFonts w:ascii="Arial" w:hAnsi="Arial" w:cs="Arial"/>
+          <w:szCs w:val="24"/>
+        </w:rPr>
+        <w:t>Update the information every time a new data is received</w:t>
+      </w:r>
+    </w:p>
+    <w:p>
+      <w:pPr>
+        <w:pStyle w:val="ListParagraph"/>
+        <w:spacing w:line="360" w:lineRule="auto"/>
+        <w:rPr>
+          <w:rFonts w:ascii="Arial" w:hAnsi="Arial" w:cs="Arial"/>
+          <w:szCs w:val="24"/>
+        </w:rPr>
+      </w:pPr>
+    </w:p>
+    <w:p>
+      <w:pPr>
+        <w:spacing w:line="360" w:lineRule="auto"/>
+        <w:rPr>
+          <w:rFonts w:ascii="Arial" w:hAnsi="Arial" w:cs="Arial"/>
+          <w:szCs w:val="24"/>
+        </w:rPr>
+      </w:pPr>
+    </w:p>
+    <w:p>
+      <w:pPr>
+        <w:spacing w:line="360" w:lineRule="auto"/>
+        <w:rPr>
+          <w:rFonts w:ascii="Arial" w:hAnsi="Arial" w:cs="Arial"/>
+          <w:b/>
+          <w:szCs w:val="24"/>
+        </w:rPr>
+      </w:pPr>
+      <w:r>
+        <w:rPr>
+          <w:rFonts w:ascii="Arial" w:hAnsi="Arial" w:cs="Arial"/>
+          <w:b/>
+          <w:szCs w:val="24"/>
+        </w:rPr>
+        <w:t>Extensions:</w:t>
+      </w:r>
+    </w:p>
+    <w:p>
+      <w:pPr>
+        <w:spacing w:line="360" w:lineRule="auto"/>
+        <w:rPr>
+          <w:rFonts w:ascii="Arial" w:hAnsi="Arial" w:cs="Arial"/>
+          <w:szCs w:val="24"/>
+        </w:rPr>
+      </w:pPr>
+      <w:r>
+        <w:rPr>
+          <w:rFonts w:ascii="Arial" w:hAnsi="Arial" w:cs="Arial"/>
+          <w:szCs w:val="24"/>
+        </w:rPr>
+        <w:t>1a      1. Ventilation box does not receive data</w:t>
+      </w:r>
+    </w:p>
+    <w:p>
+      <w:pPr>
+        <w:spacing w:line="360" w:lineRule="auto"/>
+        <w:rPr>
+          <w:rFonts w:ascii="Arial" w:hAnsi="Arial" w:cs="Arial"/>
+          <w:szCs w:val="24"/>
+        </w:rPr>
+      </w:pPr>
+      <w:r>
+        <w:rPr>
+          <w:rFonts w:ascii="Arial" w:hAnsi="Arial" w:cs="Arial"/>
+          <w:szCs w:val="24"/>
+        </w:rPr>
+        <w:t xml:space="preserve">          2. show a warning message.</w:t>
+      </w:r>
+    </w:p>
+    <w:p>
+      <w:pPr>
+        <w:spacing w:line="360" w:lineRule="auto"/>
+        <w:rPr>
+          <w:rFonts w:ascii="Arial" w:hAnsi="Arial" w:cs="Arial"/>
+          <w:szCs w:val="24"/>
+        </w:rPr>
+      </w:pPr>
+      <w:r>
+        <w:rPr>
+          <w:rFonts w:ascii="Arial" w:hAnsi="Arial" w:cs="Arial"/>
+          <w:szCs w:val="24"/>
+        </w:rPr>
+        <w:t xml:space="preserve">          3. see UC-7</w:t>
+      </w:r>
+    </w:p>
+    <w:p>
+      <w:pPr>
+        <w:spacing w:line="360" w:lineRule="auto"/>
+        <w:rPr>
+          <w:rFonts w:ascii="Arial" w:hAnsi="Arial" w:cs="Arial"/>
+          <w:szCs w:val="24"/>
+        </w:rPr>
+      </w:pPr>
+      <w:r>
+        <w:rPr>
+          <w:rFonts w:ascii="Arial" w:hAnsi="Arial" w:cs="Arial"/>
+          <w:szCs w:val="24"/>
+        </w:rPr>
+        <w:t xml:space="preserve">          4. End of use case.</w:t>
+      </w:r>
+    </w:p>
+    <w:p>
+      <w:pPr>
+        <w:spacing w:line="360" w:lineRule="auto"/>
+        <w:rPr>
+          <w:rFonts w:ascii="Arial" w:hAnsi="Arial" w:cs="Arial"/>
+          <w:szCs w:val="24"/>
+        </w:rPr>
+      </w:pPr>
+    </w:p>
+    <w:p>
+      <w:pPr>
+        <w:spacing w:line="360" w:lineRule="auto"/>
+        <w:rPr>
+          <w:rFonts w:ascii="Arial" w:hAnsi="Arial" w:cs="Arial"/>
+          <w:szCs w:val="24"/>
+        </w:rPr>
+      </w:pPr>
+    </w:p>
+    <w:p>
+      <w:pPr>
+        <w:spacing w:line="360" w:lineRule="auto"/>
+        <w:rPr>
+          <w:rFonts w:ascii="Arial" w:hAnsi="Arial" w:cs="Arial"/>
+          <w:szCs w:val="24"/>
+        </w:rPr>
+      </w:pPr>
+    </w:p>
+    <w:p>
+      <w:pPr>
+        <w:spacing w:line="360" w:lineRule="auto"/>
+        <w:rPr>
+          <w:rFonts w:ascii="Arial" w:hAnsi="Arial" w:cs="Arial"/>
+          <w:szCs w:val="24"/>
+        </w:rPr>
+      </w:pPr>
+    </w:p>
+    <w:p>
+      <w:pPr>
+        <w:spacing w:line="360" w:lineRule="auto"/>
+        <w:rPr>
+          <w:rFonts w:ascii="Arial" w:hAnsi="Arial" w:cs="Arial"/>
+          <w:szCs w:val="24"/>
+        </w:rPr>
+      </w:pPr>
+    </w:p>
+    <w:p>
+      <w:pPr>
+        <w:spacing w:line="360" w:lineRule="auto"/>
+        <w:rPr>
+          <w:rFonts w:ascii="Arial" w:hAnsi="Arial" w:cs="Arial"/>
+          <w:szCs w:val="24"/>
+        </w:rPr>
+      </w:pPr>
+      <w:r>
+        <w:rPr>
+          <w:rFonts w:ascii="Arial" w:hAnsi="Arial" w:cs="Arial"/>
+          <w:b/>
+          <w:szCs w:val="24"/>
+        </w:rPr>
+        <w:lastRenderedPageBreak/>
+        <w:t>ID:</w:t>
+      </w:r>
+      <w:r>
+        <w:rPr>
+          <w:rFonts w:ascii="Arial" w:hAnsi="Arial" w:cs="Arial"/>
+          <w:szCs w:val="24"/>
+        </w:rPr>
+        <w:t xml:space="preserve"> UC-14</w:t>
+      </w:r>
+    </w:p>
+    <w:p>
+      <w:pPr>
+        <w:spacing w:line="360" w:lineRule="auto"/>
+        <w:rPr>
+          <w:rFonts w:ascii="Arial" w:hAnsi="Arial" w:cs="Arial"/>
+          <w:szCs w:val="24"/>
+        </w:rPr>
+      </w:pPr>
+      <w:r>
+        <w:rPr>
+          <w:rFonts w:ascii="Arial" w:hAnsi="Arial" w:cs="Arial"/>
+          <w:b/>
+          <w:szCs w:val="24"/>
+        </w:rPr>
+        <w:t>Use case:</w:t>
+      </w:r>
+      <w:r>
+        <w:rPr>
+          <w:rFonts w:ascii="Arial" w:hAnsi="Arial" w:cs="Arial"/>
+          <w:szCs w:val="24"/>
+        </w:rPr>
+        <w:t xml:space="preserve"> </w:t>
+      </w:r>
+      <w:r>
+        <w:rPr>
+          <w:rFonts w:ascii="Arial" w:hAnsi="Arial" w:cs="Arial"/>
+          <w:szCs w:val="24"/>
+        </w:rPr>
+        <w:t>Ventilation box displays error message</w:t>
+      </w:r>
+    </w:p>
+    <w:p>
+      <w:pPr>
+        <w:spacing w:line="360" w:lineRule="auto"/>
+        <w:rPr>
+          <w:rFonts w:ascii="Arial" w:hAnsi="Arial" w:cs="Arial"/>
+          <w:szCs w:val="24"/>
+        </w:rPr>
+      </w:pPr>
+      <w:r>
+        <w:rPr>
+          <w:rFonts w:ascii="Arial" w:hAnsi="Arial" w:cs="Arial"/>
+          <w:b/>
+          <w:szCs w:val="24"/>
+        </w:rPr>
+        <w:t>Actor:</w:t>
+      </w:r>
+      <w:r>
+        <w:rPr>
+          <w:rFonts w:ascii="Arial" w:hAnsi="Arial" w:cs="Arial"/>
+          <w:szCs w:val="24"/>
+        </w:rPr>
+        <w:t xml:space="preserve"> </w:t>
+      </w:r>
+      <w:r>
+        <w:rPr>
+          <w:rFonts w:ascii="Arial" w:hAnsi="Arial" w:cs="Arial"/>
+          <w:szCs w:val="24"/>
+        </w:rPr>
+        <w:t>Temperature &amp; humidity sensor</w:t>
+      </w:r>
+      <w:r>
+        <w:rPr>
+          <w:rFonts w:ascii="Arial" w:hAnsi="Arial" w:cs="Arial"/>
+          <w:szCs w:val="24"/>
+        </w:rPr>
+        <w:t xml:space="preserve">, ZigBee , </w:t>
+      </w:r>
+      <w:r>
+        <w:rPr>
+          <w:rFonts w:ascii="Arial" w:hAnsi="Arial" w:cs="Arial"/>
+          <w:szCs w:val="24"/>
+        </w:rPr>
+        <w:t>Ventilation box</w:t>
+      </w:r>
+      <w:r>
+        <w:rPr>
+          <w:rFonts w:ascii="Arial" w:hAnsi="Arial" w:cs="Arial"/>
+          <w:szCs w:val="24"/>
+        </w:rPr>
+        <w:t>, maintainer</w:t>
+      </w:r>
+    </w:p>
+    <w:p>
+      <w:pPr>
+        <w:spacing w:line="360" w:lineRule="auto"/>
+        <w:rPr>
+          <w:rFonts w:ascii="Arial" w:hAnsi="Arial" w:cs="Arial"/>
+          <w:szCs w:val="24"/>
+        </w:rPr>
+      </w:pPr>
+      <w:r>
+        <w:rPr>
+          <w:rFonts w:ascii="Arial" w:hAnsi="Arial" w:cs="Arial"/>
+          <w:b/>
+          <w:szCs w:val="24"/>
+        </w:rPr>
+        <w:t>Trigger:</w:t>
+      </w:r>
+      <w:r>
+        <w:rPr>
+          <w:rFonts w:ascii="Arial" w:hAnsi="Arial" w:cs="Arial"/>
+          <w:szCs w:val="24"/>
+        </w:rPr>
+        <w:t xml:space="preserve">  </w:t>
+      </w:r>
+      <w:r>
+        <w:rPr>
+          <w:rFonts w:ascii="Arial" w:hAnsi="Arial" w:cs="Arial"/>
+          <w:szCs w:val="24"/>
+        </w:rPr>
+        <w:t xml:space="preserve">issue in one of the sensors or network disconnected </w:t>
+      </w:r>
+    </w:p>
+    <w:p>
+      <w:pPr>
+        <w:spacing w:line="360" w:lineRule="auto"/>
+        <w:rPr>
+          <w:rFonts w:ascii="Arial" w:hAnsi="Arial" w:cs="Arial"/>
+          <w:szCs w:val="24"/>
+        </w:rPr>
+      </w:pPr>
+      <w:r>
+        <w:rPr>
+          <w:rFonts w:ascii="Arial" w:hAnsi="Arial" w:cs="Arial"/>
+          <w:b/>
+          <w:szCs w:val="24"/>
+        </w:rPr>
+        <w:t>Pre-condition:</w:t>
+      </w:r>
+      <w:r>
+        <w:rPr>
+          <w:rFonts w:ascii="Arial" w:hAnsi="Arial" w:cs="Arial"/>
+          <w:szCs w:val="24"/>
+        </w:rPr>
+        <w:t xml:space="preserve"> </w:t>
+      </w:r>
+      <w:r>
+        <w:rPr>
+          <w:rFonts w:ascii="Arial" w:hAnsi="Arial" w:cs="Arial"/>
+          <w:szCs w:val="24"/>
+        </w:rPr>
+        <w:t xml:space="preserve">all sensors and </w:t>
+      </w:r>
+      <w:r>
+        <w:rPr>
+          <w:rFonts w:ascii="Arial" w:hAnsi="Arial" w:cs="Arial"/>
+          <w:szCs w:val="24"/>
+        </w:rPr>
+        <w:t>Ventilation box</w:t>
+      </w:r>
+      <w:r>
+        <w:rPr>
+          <w:rFonts w:ascii="Arial" w:hAnsi="Arial" w:cs="Arial"/>
+          <w:szCs w:val="24"/>
+        </w:rPr>
+        <w:t xml:space="preserve"> are installed, the network is connected</w:t>
+      </w:r>
+    </w:p>
+    <w:p>
+      <w:pPr>
+        <w:spacing w:line="360" w:lineRule="auto"/>
+        <w:rPr>
+          <w:rFonts w:ascii="Arial" w:hAnsi="Arial" w:cs="Arial"/>
+          <w:szCs w:val="24"/>
+        </w:rPr>
+      </w:pPr>
+    </w:p>
+    <w:p>
+      <w:pPr>
+        <w:spacing w:line="360" w:lineRule="auto"/>
+        <w:rPr>
+          <w:rFonts w:ascii="Arial" w:hAnsi="Arial" w:cs="Arial"/>
+          <w:b/>
+          <w:szCs w:val="24"/>
+        </w:rPr>
+      </w:pPr>
+      <w:r>
+        <w:rPr>
+          <w:rFonts w:ascii="Arial" w:hAnsi="Arial" w:cs="Arial"/>
+          <w:b/>
+          <w:szCs w:val="24"/>
+        </w:rPr>
+        <w:t>Main success scenario:</w:t>
+      </w:r>
+    </w:p>
+    <w:p>
+      <w:pPr>
+        <w:pStyle w:val="ListParagraph"/>
+        <w:numPr>
+          <w:ilvl w:val="0"/>
+          <w:numId w:val="12"/>
+        </w:numPr>
+        <w:spacing w:line="360" w:lineRule="auto"/>
+        <w:rPr>
+          <w:rFonts w:ascii="Arial" w:hAnsi="Arial" w:cs="Arial"/>
+          <w:szCs w:val="24"/>
+        </w:rPr>
+      </w:pPr>
+      <w:r>
+        <w:rPr>
+          <w:rFonts w:ascii="Arial" w:hAnsi="Arial" w:cs="Arial"/>
+          <w:szCs w:val="24"/>
+        </w:rPr>
+        <w:t>The sensors send value in wrong format</w:t>
+      </w:r>
+    </w:p>
+    <w:p>
+      <w:pPr>
+        <w:pStyle w:val="ListParagraph"/>
+        <w:numPr>
+          <w:ilvl w:val="0"/>
+          <w:numId w:val="12"/>
+        </w:numPr>
+        <w:spacing w:line="360" w:lineRule="auto"/>
+        <w:rPr>
+          <w:rFonts w:ascii="Arial" w:hAnsi="Arial" w:cs="Arial"/>
+          <w:szCs w:val="24"/>
+        </w:rPr>
+      </w:pPr>
+      <w:r>
+        <w:rPr>
+          <w:rFonts w:ascii="Arial" w:hAnsi="Arial" w:cs="Arial"/>
+          <w:szCs w:val="24"/>
+        </w:rPr>
+        <w:t>OR The network is disconnected</w:t>
+      </w:r>
+    </w:p>
+    <w:p>
+      <w:pPr>
+        <w:pStyle w:val="ListParagraph"/>
+        <w:numPr>
+          <w:ilvl w:val="0"/>
+          <w:numId w:val="12"/>
+        </w:numPr>
+        <w:spacing w:line="360" w:lineRule="auto"/>
+        <w:rPr>
+          <w:rFonts w:ascii="Arial" w:hAnsi="Arial" w:cs="Arial"/>
+          <w:szCs w:val="24"/>
+        </w:rPr>
+      </w:pPr>
+      <w:r>
+        <w:rPr>
+          <w:rFonts w:ascii="Arial" w:hAnsi="Arial" w:cs="Arial"/>
+          <w:szCs w:val="24"/>
+        </w:rPr>
+        <w:t>OR The sensors does not work</w:t>
+      </w:r>
+    </w:p>
+    <w:p>
+      <w:pPr>
+        <w:pStyle w:val="ListParagraph"/>
+        <w:numPr>
+          <w:ilvl w:val="0"/>
+          <w:numId w:val="12"/>
+        </w:numPr>
+        <w:spacing w:line="360" w:lineRule="auto"/>
+        <w:rPr>
+          <w:rFonts w:ascii="Arial" w:hAnsi="Arial" w:cs="Arial"/>
+          <w:szCs w:val="24"/>
+        </w:rPr>
+      </w:pPr>
+      <w:r>
+        <w:rPr>
+          <w:rFonts w:ascii="Arial" w:hAnsi="Arial" w:cs="Arial"/>
+          <w:szCs w:val="24"/>
+        </w:rPr>
+        <w:t>The system restart itself if the issue still remain.</w:t>
+      </w:r>
+    </w:p>
+    <w:p>
+      <w:pPr>
+        <w:pStyle w:val="ListParagraph"/>
+        <w:numPr>
+          <w:ilvl w:val="0"/>
+          <w:numId w:val="12"/>
+        </w:numPr>
+        <w:spacing w:line="360" w:lineRule="auto"/>
+        <w:rPr>
+          <w:rFonts w:ascii="Arial" w:hAnsi="Arial" w:cs="Arial"/>
+          <w:szCs w:val="24"/>
+        </w:rPr>
+      </w:pPr>
+      <w:r>
+        <w:rPr>
+          <w:rFonts w:ascii="Arial" w:hAnsi="Arial" w:cs="Arial"/>
+          <w:szCs w:val="24"/>
+        </w:rPr>
+        <w:t>The user contact with maintainer.</w:t>
+      </w:r>
+    </w:p>
+    <w:p>
+      <w:pPr>
+        <w:pStyle w:val="ListParagraph"/>
+        <w:numPr>
+          <w:ilvl w:val="0"/>
+          <w:numId w:val="12"/>
+        </w:numPr>
+        <w:spacing w:line="360" w:lineRule="auto"/>
+        <w:rPr>
+          <w:rFonts w:ascii="Arial" w:hAnsi="Arial" w:cs="Arial"/>
+          <w:szCs w:val="24"/>
+        </w:rPr>
+      </w:pPr>
+      <w:r>
+        <w:rPr>
+          <w:rFonts w:ascii="Arial" w:hAnsi="Arial" w:cs="Arial"/>
+          <w:szCs w:val="24"/>
+        </w:rPr>
+        <w:t>Specifying the problem</w:t>
+      </w:r>
+    </w:p>
+    <w:p>
+      <w:pPr>
+        <w:pStyle w:val="ListParagraph"/>
+        <w:numPr>
+          <w:ilvl w:val="0"/>
+          <w:numId w:val="12"/>
+        </w:numPr>
+        <w:spacing w:line="360" w:lineRule="auto"/>
+        <w:rPr>
+          <w:rFonts w:ascii="Arial" w:hAnsi="Arial" w:cs="Arial"/>
+          <w:szCs w:val="24"/>
+        </w:rPr>
+      </w:pPr>
+      <w:r>
+        <w:rPr>
+          <w:rFonts w:ascii="Arial" w:hAnsi="Arial" w:cs="Arial"/>
+          <w:szCs w:val="24"/>
+        </w:rPr>
+        <w:t>Fixing the problem.</w:t>
+      </w:r>
+    </w:p>
+    <w:p>
+      <w:pPr>
+        <w:spacing w:line="360" w:lineRule="auto"/>
+        <w:rPr>
+          <w:rFonts w:ascii="Arial" w:hAnsi="Arial" w:cs="Arial"/>
+          <w:szCs w:val="24"/>
+        </w:rPr>
+      </w:pPr>
+    </w:p>
+    <w:p>
+      <w:pPr>
+        <w:spacing w:line="360" w:lineRule="auto"/>
+        <w:rPr>
+          <w:rFonts w:ascii="Arial" w:hAnsi="Arial" w:cs="Arial"/>
+          <w:b/>
+          <w:szCs w:val="24"/>
+        </w:rPr>
+      </w:pPr>
+      <w:r>
+        <w:rPr>
+          <w:rFonts w:ascii="Arial" w:hAnsi="Arial" w:cs="Arial"/>
+          <w:b/>
+          <w:szCs w:val="24"/>
+        </w:rPr>
+        <w:t>Extensions:</w:t>
+      </w:r>
+    </w:p>
+    <w:p>
+      <w:pPr>
+        <w:spacing w:line="360" w:lineRule="auto"/>
+        <w:rPr>
+          <w:rFonts w:ascii="Arial" w:hAnsi="Arial" w:cs="Arial"/>
+          <w:szCs w:val="24"/>
+        </w:rPr>
+      </w:pPr>
+      <w:r>
+        <w:rPr>
+          <w:rFonts w:ascii="Arial" w:hAnsi="Arial" w:cs="Arial"/>
+          <w:szCs w:val="24"/>
+        </w:rPr>
+        <w:t>4a      1. If the system after restarting itself return back working.</w:t>
+      </w:r>
+    </w:p>
+    <w:p>
+      <w:pPr>
+        <w:spacing w:line="360" w:lineRule="auto"/>
+        <w:rPr>
+          <w:rFonts w:ascii="Arial" w:hAnsi="Arial" w:cs="Arial"/>
+          <w:szCs w:val="24"/>
+        </w:rPr>
+      </w:pPr>
+      <w:r>
+        <w:rPr>
+          <w:rFonts w:ascii="Arial" w:hAnsi="Arial" w:cs="Arial"/>
+          <w:szCs w:val="24"/>
+        </w:rPr>
+        <w:t xml:space="preserve">          2. End of use case.</w:t>
+      </w:r>
+    </w:p>
+    <w:p>
+      <w:pPr>
+        <w:spacing w:line="360" w:lineRule="auto"/>
+        <w:rPr>
+          <w:rFonts w:ascii="Arial" w:hAnsi="Arial" w:cs="Arial"/>
+          <w:szCs w:val="24"/>
+        </w:rPr>
+      </w:pPr>
+    </w:p>
+    <w:p>
+      <w:pPr>
+        <w:spacing w:line="360" w:lineRule="auto"/>
+        <w:rPr>
+          <w:rFonts w:ascii="Arial" w:hAnsi="Arial" w:cs="Arial"/>
+          <w:szCs w:val="24"/>
+        </w:rPr>
+      </w:pPr>
+    </w:p>
+    <w:p>
+      <w:pPr>
+        <w:spacing w:line="360" w:lineRule="auto"/>
+        <w:rPr>
+          <w:rFonts w:ascii="Arial" w:hAnsi="Arial" w:cs="Arial"/>
+          <w:szCs w:val="24"/>
+        </w:rPr>
+      </w:pPr>
+    </w:p>
+    <w:p>
+      <w:pPr>
+        <w:spacing w:line="360" w:lineRule="auto"/>
+        <w:rPr>
+          <w:rFonts w:ascii="Arial" w:hAnsi="Arial" w:cs="Arial"/>
+          <w:szCs w:val="24"/>
+          <w:lang w:val="bg-BG"/>
+        </w:rPr>
+      </w:pPr>
+    </w:p>
+    <w:p>
+      <w:pPr>
+        <w:spacing w:line="360" w:lineRule="auto"/>
+        <w:rPr>
+          <w:rFonts w:ascii="Arial" w:hAnsi="Arial" w:cs="Arial"/>
+          <w:szCs w:val="24"/>
+          <w:lang w:val="bg-BG"/>
+        </w:rPr>
+      </w:pPr>
+    </w:p>
+    <w:p>
+      <w:pPr>
+        <w:spacing w:line="360" w:lineRule="auto"/>
+        <w:rPr>
+          <w:rFonts w:ascii="Arial" w:hAnsi="Arial" w:cs="Arial"/>
+          <w:szCs w:val="24"/>
+          <w:lang w:val="bg-BG"/>
+        </w:rPr>
+      </w:pPr>
+    </w:p>
+    <w:p>
+      <w:pPr>
+        <w:spacing w:line="360" w:lineRule="auto"/>
+        <w:rPr>
+          <w:rFonts w:ascii="Arial" w:hAnsi="Arial" w:cs="Arial"/>
+          <w:szCs w:val="24"/>
+        </w:rPr>
+      </w:pPr>
+      <w:r>
+        <w:rPr>
+          <w:rFonts w:ascii="Arial" w:hAnsi="Arial" w:cs="Arial"/>
+          <w:szCs w:val="24"/>
+        </w:rPr>
+        <w:lastRenderedPageBreak/>
+        <w:t xml:space="preserve"> </w:t>
+      </w:r>
+      <w:r>
+        <w:rPr>
+          <w:rFonts w:ascii="Arial" w:hAnsi="Arial" w:cs="Arial"/>
+          <w:b/>
+          <w:szCs w:val="24"/>
+        </w:rPr>
+        <w:t>ID:</w:t>
+      </w:r>
+      <w:r>
+        <w:rPr>
+          <w:rFonts w:ascii="Arial" w:hAnsi="Arial" w:cs="Arial"/>
+          <w:szCs w:val="24"/>
+        </w:rPr>
+        <w:t xml:space="preserve"> UC-15</w:t>
+      </w:r>
+    </w:p>
+    <w:p>
+      <w:pPr>
+        <w:spacing w:line="360" w:lineRule="auto"/>
+        <w:rPr>
+          <w:rFonts w:ascii="Arial" w:hAnsi="Arial" w:cs="Arial"/>
+          <w:szCs w:val="24"/>
+        </w:rPr>
+      </w:pPr>
+      <w:r>
+        <w:rPr>
+          <w:rFonts w:ascii="Arial" w:hAnsi="Arial" w:cs="Arial"/>
+          <w:b/>
+          <w:szCs w:val="24"/>
+        </w:rPr>
+        <w:t>Use case:</w:t>
+      </w:r>
+      <w:r>
+        <w:rPr>
+          <w:rFonts w:ascii="Arial" w:hAnsi="Arial" w:cs="Arial"/>
+          <w:szCs w:val="24"/>
+        </w:rPr>
+        <w:t xml:space="preserve"> Another</w:t>
+      </w:r>
+      <w:r>
+        <w:rPr>
+          <w:rFonts w:ascii="Arial" w:hAnsi="Arial" w:cs="Arial"/>
+          <w:szCs w:val="24"/>
+        </w:rPr>
+        <w:t xml:space="preserve"> hardware package is connected</w:t>
+      </w:r>
+    </w:p>
+    <w:p>
+      <w:pPr>
+        <w:spacing w:line="360" w:lineRule="auto"/>
+        <w:rPr>
+          <w:rFonts w:ascii="Arial" w:hAnsi="Arial" w:cs="Arial"/>
+          <w:szCs w:val="24"/>
+        </w:rPr>
+      </w:pPr>
+      <w:r>
+        <w:rPr>
+          <w:rFonts w:ascii="Arial" w:hAnsi="Arial" w:cs="Arial"/>
+          <w:b/>
+          <w:szCs w:val="24"/>
+        </w:rPr>
+        <w:t>Actor:</w:t>
+      </w:r>
+      <w:r>
+        <w:rPr>
+          <w:rFonts w:ascii="Arial" w:hAnsi="Arial" w:cs="Arial"/>
+          <w:szCs w:val="24"/>
+        </w:rPr>
+        <w:t xml:space="preserve"> </w:t>
+      </w:r>
+      <w:r>
+        <w:rPr>
+          <w:rFonts w:ascii="Arial" w:hAnsi="Arial" w:cs="Arial"/>
+          <w:szCs w:val="24"/>
+        </w:rPr>
+        <w:t xml:space="preserve">New hardware, </w:t>
+      </w:r>
+      <w:r>
+        <w:rPr>
+          <w:rFonts w:ascii="Arial" w:hAnsi="Arial" w:cs="Arial"/>
+          <w:szCs w:val="24"/>
+        </w:rPr>
+        <w:t>Ventilation</w:t>
+      </w:r>
+      <w:r>
+        <w:rPr>
+          <w:rFonts w:ascii="Arial" w:hAnsi="Arial" w:cs="Arial"/>
+          <w:szCs w:val="24"/>
+        </w:rPr>
+        <w:t xml:space="preserve"> box</w:t>
+      </w:r>
+    </w:p>
+    <w:p>
+      <w:pPr>
+        <w:spacing w:line="360" w:lineRule="auto"/>
+        <w:rPr>
+          <w:rFonts w:ascii="Arial" w:hAnsi="Arial" w:cs="Arial"/>
+          <w:bCs/>
+          <w:szCs w:val="24"/>
+        </w:rPr>
+      </w:pPr>
+      <w:r>
+        <w:rPr>
+          <w:rFonts w:ascii="Arial" w:hAnsi="Arial" w:cs="Arial"/>
+          <w:b/>
+          <w:szCs w:val="24"/>
+        </w:rPr>
+        <w:t>Trigger</w:t>
+      </w:r>
+      <w:r>
+        <w:rPr>
+          <w:rFonts w:ascii="Arial" w:hAnsi="Arial" w:cs="Arial"/>
+          <w:b/>
+          <w:szCs w:val="24"/>
+        </w:rPr>
+        <w:t xml:space="preserve">:  </w:t>
+      </w:r>
+      <w:r>
+        <w:rPr>
+          <w:rFonts w:ascii="Arial" w:hAnsi="Arial" w:cs="Arial"/>
+          <w:bCs/>
+          <w:szCs w:val="24"/>
+        </w:rPr>
+        <w:t>the system discover a new hardware is installed</w:t>
+      </w:r>
+    </w:p>
+    <w:p>
+      <w:pPr>
+        <w:spacing w:line="360" w:lineRule="auto"/>
+        <w:rPr>
+          <w:rFonts w:ascii="Arial" w:hAnsi="Arial" w:cs="Arial"/>
+          <w:szCs w:val="24"/>
+        </w:rPr>
+      </w:pPr>
+      <w:r>
+        <w:rPr>
+          <w:rFonts w:ascii="Arial" w:hAnsi="Arial" w:cs="Arial"/>
+          <w:b/>
+          <w:szCs w:val="24"/>
+        </w:rPr>
+        <w:t>Pre-condition:</w:t>
+      </w:r>
+      <w:r>
+        <w:rPr>
+          <w:rFonts w:ascii="Arial" w:hAnsi="Arial" w:cs="Arial"/>
+          <w:szCs w:val="24"/>
+        </w:rPr>
+        <w:t xml:space="preserve"> </w:t>
+      </w:r>
+      <w:r>
+        <w:rPr>
+          <w:rFonts w:ascii="Arial" w:hAnsi="Arial" w:cs="Arial"/>
+          <w:szCs w:val="24"/>
+        </w:rPr>
+        <w:t xml:space="preserve"> The system has a portability to identify a new hardware</w:t>
+      </w:r>
+    </w:p>
+    <w:p>
+      <w:pPr>
+        <w:spacing w:line="360" w:lineRule="auto"/>
+        <w:rPr>
+          <w:rFonts w:ascii="Arial" w:hAnsi="Arial" w:cs="Arial"/>
+          <w:szCs w:val="24"/>
+        </w:rPr>
+      </w:pPr>
+    </w:p>
+    <w:p>
+      <w:pPr>
+        <w:spacing w:line="360" w:lineRule="auto"/>
+        <w:rPr>
+          <w:rFonts w:ascii="Arial" w:hAnsi="Arial" w:cs="Arial"/>
+          <w:b/>
+          <w:szCs w:val="24"/>
+        </w:rPr>
+      </w:pPr>
+      <w:r>
+        <w:rPr>
+          <w:rFonts w:ascii="Arial" w:hAnsi="Arial" w:cs="Arial"/>
+          <w:b/>
+          <w:szCs w:val="24"/>
+        </w:rPr>
+        <w:t>Main success scenario:</w:t>
+      </w:r>
+    </w:p>
+    <w:p>
+      <w:pPr>
+        <w:pStyle w:val="ListParagraph"/>
+        <w:numPr>
+          <w:ilvl w:val="0"/>
+          <w:numId w:val="13"/>
+        </w:numPr>
+        <w:spacing w:line="360" w:lineRule="auto"/>
+        <w:rPr>
+          <w:rFonts w:ascii="Arial" w:hAnsi="Arial" w:cs="Arial"/>
+          <w:szCs w:val="24"/>
+        </w:rPr>
+      </w:pPr>
+      <w:r>
+        <w:rPr>
+          <w:rFonts w:ascii="Arial" w:hAnsi="Arial" w:cs="Arial"/>
+          <w:szCs w:val="24"/>
+        </w:rPr>
+        <w:t>Show a notification that there is a new hardware</w:t>
+      </w:r>
+    </w:p>
+    <w:p>
+      <w:pPr>
+        <w:pStyle w:val="ListParagraph"/>
+        <w:numPr>
+          <w:ilvl w:val="0"/>
+          <w:numId w:val="13"/>
+        </w:numPr>
+        <w:spacing w:line="360" w:lineRule="auto"/>
+        <w:rPr>
+          <w:rFonts w:ascii="Arial" w:hAnsi="Arial" w:cs="Arial"/>
+          <w:szCs w:val="24"/>
+        </w:rPr>
+      </w:pPr>
+      <w:r>
+        <w:rPr>
+          <w:rFonts w:ascii="Arial" w:hAnsi="Arial" w:cs="Arial"/>
+          <w:szCs w:val="24"/>
+        </w:rPr>
+        <w:t>Identify the new hardware</w:t>
+      </w:r>
+    </w:p>
+    <w:p>
+      <w:pPr>
+        <w:pStyle w:val="ListParagraph"/>
+        <w:numPr>
+          <w:ilvl w:val="0"/>
+          <w:numId w:val="13"/>
+        </w:numPr>
+        <w:spacing w:line="360" w:lineRule="auto"/>
+        <w:rPr>
+          <w:rFonts w:ascii="Arial" w:hAnsi="Arial" w:cs="Arial"/>
+          <w:szCs w:val="24"/>
+        </w:rPr>
+      </w:pPr>
+      <w:r>
+        <w:rPr>
+          <w:rFonts w:ascii="Arial" w:hAnsi="Arial" w:cs="Arial"/>
+          <w:szCs w:val="24"/>
+        </w:rPr>
+        <w:t>Receive data from the new hardware</w:t>
+      </w:r>
+    </w:p>
+    <w:p>
+      <w:pPr>
+        <w:pStyle w:val="ListParagraph"/>
+        <w:numPr>
+          <w:ilvl w:val="0"/>
+          <w:numId w:val="13"/>
+        </w:numPr>
+        <w:spacing w:line="360" w:lineRule="auto"/>
+        <w:rPr>
+          <w:rFonts w:ascii="Arial" w:hAnsi="Arial" w:cs="Arial"/>
+          <w:szCs w:val="24"/>
+        </w:rPr>
+      </w:pPr>
+      <w:r>
+        <w:rPr>
+          <w:rFonts w:ascii="Arial" w:hAnsi="Arial" w:cs="Arial"/>
+          <w:szCs w:val="24"/>
+        </w:rPr>
+        <w:t>Use the protocol to transform the data to value</w:t>
+      </w:r>
+    </w:p>
+    <w:p>
+      <w:pPr>
+        <w:pStyle w:val="ListParagraph"/>
+        <w:numPr>
+          <w:ilvl w:val="0"/>
+          <w:numId w:val="13"/>
+        </w:numPr>
+        <w:spacing w:line="360" w:lineRule="auto"/>
+        <w:rPr>
+          <w:rFonts w:ascii="Arial" w:hAnsi="Arial" w:cs="Arial"/>
+          <w:szCs w:val="24"/>
+        </w:rPr>
+      </w:pPr>
+      <w:r>
+        <w:rPr>
+          <w:rFonts w:ascii="Arial" w:hAnsi="Arial" w:cs="Arial"/>
+          <w:szCs w:val="24"/>
+        </w:rPr>
+        <w:t>The new hardware works like the old one</w:t>
+      </w:r>
+    </w:p>
+    <w:p>
+      <w:pPr>
+        <w:spacing w:line="360" w:lineRule="auto"/>
+        <w:rPr>
+          <w:rFonts w:ascii="Arial" w:hAnsi="Arial" w:cs="Arial"/>
+          <w:szCs w:val="24"/>
+        </w:rPr>
+      </w:pPr>
+    </w:p>
+    <w:p>
+      <w:pPr>
+        <w:spacing w:line="360" w:lineRule="auto"/>
+        <w:rPr>
+          <w:rFonts w:ascii="Arial" w:hAnsi="Arial" w:cs="Arial"/>
+          <w:b/>
+          <w:szCs w:val="24"/>
+        </w:rPr>
+      </w:pPr>
+      <w:r>
+        <w:rPr>
+          <w:rFonts w:ascii="Arial" w:hAnsi="Arial" w:cs="Arial"/>
+          <w:b/>
+          <w:szCs w:val="24"/>
+        </w:rPr>
+        <w:t>Extensions:</w:t>
+      </w:r>
+    </w:p>
+    <w:p>
+      <w:pPr>
+        <w:spacing w:line="360" w:lineRule="auto"/>
+        <w:rPr>
+          <w:rFonts w:ascii="Arial" w:hAnsi="Arial" w:cs="Arial"/>
+          <w:szCs w:val="24"/>
+        </w:rPr>
+      </w:pPr>
+      <w:r>
+        <w:rPr>
+          <w:rFonts w:ascii="Arial" w:hAnsi="Arial" w:cs="Arial"/>
+          <w:szCs w:val="24"/>
+        </w:rPr>
+        <w:t>3a      1. Does receive a data</w:t>
+      </w:r>
+    </w:p>
+    <w:p>
+      <w:pPr>
+        <w:spacing w:line="360" w:lineRule="auto"/>
+        <w:rPr>
+          <w:rFonts w:ascii="Arial" w:hAnsi="Arial" w:cs="Arial"/>
+          <w:szCs w:val="24"/>
+        </w:rPr>
+      </w:pPr>
+      <w:r>
+        <w:rPr>
+          <w:rFonts w:ascii="Arial" w:hAnsi="Arial" w:cs="Arial"/>
+          <w:szCs w:val="24"/>
+        </w:rPr>
+        <w:t xml:space="preserve">          2. go to 2. To make sur that the new hardware is identified </w:t>
+      </w:r>
+    </w:p>
+    <w:p>
+      <w:pPr>
+        <w:spacing w:line="360" w:lineRule="auto"/>
+        <w:rPr>
+          <w:rFonts w:ascii="Arial" w:hAnsi="Arial" w:cs="Arial"/>
+          <w:szCs w:val="24"/>
+        </w:rPr>
+      </w:pPr>
+      <w:r>
+        <w:rPr>
+          <w:rFonts w:ascii="Arial" w:hAnsi="Arial" w:cs="Arial"/>
+          <w:szCs w:val="24"/>
+        </w:rPr>
+        <w:t xml:space="preserve">          3. end of use case.</w:t>
+      </w:r>
+    </w:p>
+    <w:p>
+      <w:pPr>
+        <w:spacing w:line="360" w:lineRule="auto"/>
+        <w:rPr>
+          <w:rFonts w:ascii="Arial" w:hAnsi="Arial" w:cs="Arial"/>
+          <w:szCs w:val="24"/>
+        </w:rPr>
+      </w:pPr>
+      <w:r>
+        <w:rPr>
+          <w:rFonts w:ascii="Arial" w:hAnsi="Arial" w:cs="Arial"/>
+          <w:szCs w:val="24"/>
+        </w:rPr>
+        <w:t>4a    1. The protocol is not able to transform the data to value.</w:t>
+      </w:r>
+    </w:p>
+    <w:p>
+      <w:pPr>
+        <w:spacing w:line="360" w:lineRule="auto"/>
+        <w:rPr>
+          <w:rFonts w:ascii="Arial" w:hAnsi="Arial" w:cs="Arial"/>
+          <w:szCs w:val="24"/>
+        </w:rPr>
+      </w:pPr>
+      <w:r>
+        <w:rPr>
+          <w:rFonts w:ascii="Arial" w:hAnsi="Arial" w:cs="Arial"/>
+          <w:szCs w:val="24"/>
+        </w:rPr>
+        <w:t xml:space="preserve">        2. change the protocol to be compatible with the new hardware.</w:t>
+      </w:r>
+    </w:p>
+    <w:p>
+      <w:pPr>
+        <w:spacing w:line="360" w:lineRule="auto"/>
+        <w:rPr>
+          <w:rFonts w:ascii="Arial" w:hAnsi="Arial" w:cs="Arial"/>
+          <w:szCs w:val="24"/>
+        </w:rPr>
+      </w:pPr>
+      <w:r>
+        <w:rPr>
+          <w:rFonts w:ascii="Arial" w:hAnsi="Arial" w:cs="Arial"/>
+          <w:szCs w:val="24"/>
+        </w:rPr>
+        <w:t xml:space="preserve">       3. end of use case.</w:t>
+      </w:r>
+    </w:p>
+    <w:p>
+      <w:pPr>
+        <w:spacing w:line="360" w:lineRule="auto"/>
+        <w:rPr>
+          <w:rFonts w:ascii="Arial" w:hAnsi="Arial" w:cs="Arial"/>
+          <w:szCs w:val="24"/>
+        </w:rPr>
+      </w:pPr>
+    </w:p>
+    <w:p>
+      <w:pPr>
+        <w:spacing w:line="360" w:lineRule="auto"/>
+        <w:rPr>
+          <w:rFonts w:ascii="Arial" w:hAnsi="Arial" w:cs="Arial"/>
+          <w:szCs w:val="24"/>
+        </w:rPr>
+      </w:pPr>
+    </w:p>
+    <w:p>
+      <w:pPr>
+        <w:spacing w:line="360" w:lineRule="auto"/>
+        <w:rPr>
+          <w:rFonts w:ascii="Arial" w:hAnsi="Arial" w:cs="Arial"/>
+          <w:szCs w:val="24"/>
+        </w:rPr>
+      </w:pPr>
+    </w:p>
+    <w:p>
+      <w:pPr>
+        <w:spacing w:line="360" w:lineRule="auto"/>
+        <w:rPr>
+          <w:rFonts w:ascii="Arial" w:hAnsi="Arial" w:cs="Arial"/>
+          <w:szCs w:val="24"/>
+        </w:rPr>
+      </w:pPr>
+    </w:p>
+    <w:p>
+      <w:pPr>
+        <w:spacing w:line="360" w:lineRule="auto"/>
+        <w:rPr>
+          <w:rFonts w:ascii="Arial" w:hAnsi="Arial" w:cs="Arial"/>
+          <w:szCs w:val="24"/>
+        </w:rPr>
+      </w:pPr>
+      <w:r>
+        <w:rPr>
+          <w:rFonts w:ascii="Arial" w:hAnsi="Arial" w:cs="Arial"/>
+          <w:b/>
+          <w:szCs w:val="24"/>
+        </w:rPr>
+        <w:lastRenderedPageBreak/>
+        <w:t>ID:</w:t>
+      </w:r>
+      <w:r>
+        <w:rPr>
+          <w:rFonts w:ascii="Arial" w:hAnsi="Arial" w:cs="Arial"/>
+          <w:szCs w:val="24"/>
+        </w:rPr>
+        <w:t xml:space="preserve"> UC-16</w:t>
+      </w:r>
+    </w:p>
+    <w:p>
+      <w:pPr>
+        <w:spacing w:line="360" w:lineRule="auto"/>
+        <w:rPr>
+          <w:rFonts w:ascii="Arial" w:hAnsi="Arial" w:cs="Arial"/>
+          <w:szCs w:val="24"/>
+        </w:rPr>
+      </w:pPr>
+      <w:r>
+        <w:rPr>
+          <w:rFonts w:ascii="Arial" w:hAnsi="Arial" w:cs="Arial"/>
+          <w:b/>
+          <w:szCs w:val="24"/>
+        </w:rPr>
+        <w:t>Use case:</w:t>
+      </w:r>
+      <w:r>
+        <w:rPr>
+          <w:rFonts w:ascii="Arial" w:hAnsi="Arial" w:cs="Arial"/>
+          <w:szCs w:val="24"/>
+        </w:rPr>
+        <w:t xml:space="preserve"> </w:t>
+      </w:r>
+      <w:r>
+        <w:rPr>
+          <w:rFonts w:ascii="Arial" w:hAnsi="Arial" w:cs="Arial"/>
+          <w:szCs w:val="24"/>
+        </w:rPr>
+        <w:t>Another ventilation box is connected</w:t>
+      </w:r>
+    </w:p>
+    <w:p>
+      <w:pPr>
+        <w:spacing w:line="360" w:lineRule="auto"/>
+        <w:rPr>
+          <w:rFonts w:ascii="Arial" w:hAnsi="Arial" w:cs="Arial"/>
+          <w:szCs w:val="24"/>
+        </w:rPr>
+      </w:pPr>
+      <w:r>
+        <w:rPr>
+          <w:rFonts w:ascii="Arial" w:hAnsi="Arial" w:cs="Arial"/>
+          <w:b/>
+          <w:szCs w:val="24"/>
+        </w:rPr>
+        <w:t>Actor:</w:t>
+      </w:r>
+      <w:r>
+        <w:rPr>
+          <w:rFonts w:ascii="Arial" w:hAnsi="Arial" w:cs="Arial"/>
+          <w:szCs w:val="24"/>
+        </w:rPr>
+        <w:t xml:space="preserve"> </w:t>
+      </w:r>
+      <w:r>
+        <w:rPr>
+          <w:rFonts w:ascii="Arial" w:hAnsi="Arial" w:cs="Arial"/>
+          <w:szCs w:val="24"/>
+        </w:rPr>
+        <w:t xml:space="preserve"> The new </w:t>
+      </w:r>
+      <w:r>
+        <w:rPr>
+          <w:rFonts w:ascii="Arial" w:hAnsi="Arial" w:cs="Arial"/>
+          <w:szCs w:val="24"/>
+        </w:rPr>
+        <w:t>Ventilation</w:t>
+      </w:r>
+      <w:r>
+        <w:rPr>
+          <w:rFonts w:ascii="Arial" w:hAnsi="Arial" w:cs="Arial"/>
+          <w:szCs w:val="24"/>
+        </w:rPr>
+        <w:t xml:space="preserve"> box, sensors</w:t>
+      </w:r>
+    </w:p>
+    <w:p>
+      <w:pPr>
+        <w:spacing w:line="360" w:lineRule="auto"/>
+        <w:rPr>
+          <w:rFonts w:ascii="Arial" w:hAnsi="Arial" w:cs="Arial"/>
+          <w:bCs/>
+          <w:szCs w:val="24"/>
+        </w:rPr>
+      </w:pPr>
+      <w:r>
+        <w:rPr>
+          <w:rFonts w:ascii="Arial" w:hAnsi="Arial" w:cs="Arial"/>
+          <w:b/>
+          <w:szCs w:val="24"/>
+        </w:rPr>
+        <w:t>Trigger</w:t>
+      </w:r>
+      <w:r>
+        <w:rPr>
+          <w:rFonts w:ascii="Arial" w:hAnsi="Arial" w:cs="Arial"/>
+          <w:b/>
+          <w:szCs w:val="24"/>
+        </w:rPr>
+        <w:t xml:space="preserve">:  </w:t>
+      </w:r>
+      <w:r>
+        <w:rPr>
+          <w:rFonts w:ascii="Arial" w:hAnsi="Arial" w:cs="Arial"/>
+          <w:bCs/>
+          <w:szCs w:val="24"/>
+        </w:rPr>
+        <w:t xml:space="preserve">the system discover another </w:t>
+      </w:r>
+      <w:r>
+        <w:rPr>
+          <w:rFonts w:ascii="Arial" w:hAnsi="Arial" w:cs="Arial"/>
+          <w:szCs w:val="24"/>
+        </w:rPr>
+        <w:t>ventilation box</w:t>
+      </w:r>
+    </w:p>
+    <w:p>
+      <w:pPr>
+        <w:spacing w:line="360" w:lineRule="auto"/>
+        <w:rPr>
+          <w:rFonts w:ascii="Arial" w:hAnsi="Arial" w:cs="Arial"/>
+          <w:szCs w:val="24"/>
+        </w:rPr>
+      </w:pPr>
+      <w:r>
+        <w:rPr>
+          <w:rFonts w:ascii="Arial" w:hAnsi="Arial" w:cs="Arial"/>
+          <w:b/>
+          <w:szCs w:val="24"/>
+        </w:rPr>
+        <w:t>Pre-condition:</w:t>
+      </w:r>
+      <w:r>
+        <w:rPr>
+          <w:rFonts w:ascii="Arial" w:hAnsi="Arial" w:cs="Arial"/>
+          <w:szCs w:val="24"/>
+        </w:rPr>
+        <w:t xml:space="preserve"> </w:t>
+      </w:r>
+      <w:r>
+        <w:rPr>
+          <w:rFonts w:ascii="Arial" w:hAnsi="Arial" w:cs="Arial"/>
+          <w:szCs w:val="24"/>
+        </w:rPr>
+        <w:t xml:space="preserve"> The system has a portability to identify another </w:t>
+      </w:r>
+      <w:r>
+        <w:rPr>
+          <w:rFonts w:ascii="Arial" w:hAnsi="Arial" w:cs="Arial"/>
+          <w:szCs w:val="24"/>
+        </w:rPr>
+        <w:t>ventilation box</w:t>
+      </w:r>
+    </w:p>
+    <w:p>
+      <w:pPr>
+        <w:spacing w:line="360" w:lineRule="auto"/>
+        <w:rPr>
+          <w:rFonts w:ascii="Arial" w:hAnsi="Arial" w:cs="Arial"/>
+          <w:szCs w:val="24"/>
+        </w:rPr>
+      </w:pPr>
+    </w:p>
+    <w:p>
+      <w:pPr>
+        <w:spacing w:line="360" w:lineRule="auto"/>
+        <w:rPr>
+          <w:rFonts w:ascii="Arial" w:hAnsi="Arial" w:cs="Arial"/>
+          <w:b/>
+          <w:szCs w:val="24"/>
+        </w:rPr>
+      </w:pPr>
+      <w:r>
+        <w:rPr>
+          <w:rFonts w:ascii="Arial" w:hAnsi="Arial" w:cs="Arial"/>
+          <w:b/>
+          <w:szCs w:val="24"/>
+        </w:rPr>
+        <w:t>Main success scenario:</w:t>
+      </w:r>
+    </w:p>
+    <w:p>
+      <w:pPr>
+        <w:pStyle w:val="ListParagraph"/>
+        <w:numPr>
+          <w:ilvl w:val="0"/>
+          <w:numId w:val="14"/>
+        </w:numPr>
+        <w:spacing w:line="360" w:lineRule="auto"/>
+        <w:rPr>
+          <w:rFonts w:ascii="Arial" w:hAnsi="Arial" w:cs="Arial"/>
+          <w:szCs w:val="24"/>
+        </w:rPr>
+      </w:pPr>
+      <w:r>
+        <w:rPr>
+          <w:rFonts w:ascii="Arial" w:hAnsi="Arial" w:cs="Arial"/>
+          <w:szCs w:val="24"/>
+        </w:rPr>
+        <w:t xml:space="preserve">Show a notification that there is another </w:t>
+      </w:r>
+      <w:r>
+        <w:rPr>
+          <w:rFonts w:ascii="Arial" w:hAnsi="Arial" w:cs="Arial"/>
+          <w:szCs w:val="24"/>
+        </w:rPr>
+        <w:t>ventilation box</w:t>
+      </w:r>
+    </w:p>
+    <w:p>
+      <w:pPr>
+        <w:pStyle w:val="ListParagraph"/>
+        <w:numPr>
+          <w:ilvl w:val="0"/>
+          <w:numId w:val="14"/>
+        </w:numPr>
+        <w:spacing w:line="360" w:lineRule="auto"/>
+        <w:rPr>
+          <w:rFonts w:ascii="Arial" w:hAnsi="Arial" w:cs="Arial"/>
+          <w:szCs w:val="24"/>
+        </w:rPr>
+      </w:pPr>
+      <w:r>
+        <w:rPr>
+          <w:rFonts w:ascii="Arial" w:hAnsi="Arial" w:cs="Arial"/>
+          <w:szCs w:val="24"/>
+        </w:rPr>
+        <w:t xml:space="preserve">The new </w:t>
+      </w:r>
+      <w:r>
+        <w:rPr>
+          <w:rFonts w:ascii="Arial" w:hAnsi="Arial" w:cs="Arial"/>
+          <w:szCs w:val="24"/>
+        </w:rPr>
+        <w:t>ventilation box</w:t>
+      </w:r>
+      <w:r>
+        <w:rPr>
+          <w:rFonts w:ascii="Arial" w:hAnsi="Arial" w:cs="Arial"/>
+          <w:szCs w:val="24"/>
+        </w:rPr>
+        <w:t xml:space="preserve"> identify all sensors </w:t>
+      </w:r>
+    </w:p>
+    <w:p>
+      <w:pPr>
+        <w:pStyle w:val="ListParagraph"/>
+        <w:numPr>
+          <w:ilvl w:val="0"/>
+          <w:numId w:val="14"/>
+        </w:numPr>
+        <w:spacing w:line="360" w:lineRule="auto"/>
+        <w:rPr>
+          <w:rFonts w:ascii="Arial" w:hAnsi="Arial" w:cs="Arial"/>
+          <w:szCs w:val="24"/>
+        </w:rPr>
+      </w:pPr>
+      <w:r>
+        <w:rPr>
+          <w:rFonts w:ascii="Arial" w:hAnsi="Arial" w:cs="Arial"/>
+          <w:szCs w:val="24"/>
+        </w:rPr>
+        <w:t xml:space="preserve">The new </w:t>
+      </w:r>
+      <w:r>
+        <w:rPr>
+          <w:rFonts w:ascii="Arial" w:hAnsi="Arial" w:cs="Arial"/>
+          <w:szCs w:val="24"/>
+        </w:rPr>
+        <w:t>ventilation box</w:t>
+      </w:r>
+      <w:r>
+        <w:rPr>
+          <w:rFonts w:ascii="Arial" w:hAnsi="Arial" w:cs="Arial"/>
+          <w:szCs w:val="24"/>
+        </w:rPr>
+        <w:t xml:space="preserve"> connect to the network</w:t>
+      </w:r>
+    </w:p>
+    <w:p>
+      <w:pPr>
+        <w:pStyle w:val="ListParagraph"/>
+        <w:numPr>
+          <w:ilvl w:val="0"/>
+          <w:numId w:val="14"/>
+        </w:numPr>
+        <w:spacing w:line="360" w:lineRule="auto"/>
+        <w:rPr>
+          <w:rFonts w:ascii="Arial" w:hAnsi="Arial" w:cs="Arial"/>
+          <w:szCs w:val="24"/>
+        </w:rPr>
+      </w:pPr>
+      <w:r>
+        <w:rPr>
+          <w:rFonts w:ascii="Arial" w:hAnsi="Arial" w:cs="Arial"/>
+          <w:szCs w:val="24"/>
+        </w:rPr>
+        <w:t xml:space="preserve">Sensors send a data to both </w:t>
+      </w:r>
+      <w:r>
+        <w:rPr>
+          <w:rFonts w:ascii="Arial" w:hAnsi="Arial" w:cs="Arial"/>
+          <w:szCs w:val="24"/>
+        </w:rPr>
+        <w:t>ventilation box</w:t>
+      </w:r>
+    </w:p>
+    <w:p>
+      <w:pPr>
+        <w:pStyle w:val="ListParagraph"/>
+        <w:numPr>
+          <w:ilvl w:val="0"/>
+          <w:numId w:val="14"/>
+        </w:numPr>
+        <w:spacing w:line="360" w:lineRule="auto"/>
+        <w:rPr>
+          <w:rFonts w:ascii="Arial" w:hAnsi="Arial" w:cs="Arial"/>
+          <w:szCs w:val="24"/>
+        </w:rPr>
+      </w:pPr>
+      <w:r>
+        <w:rPr>
+          <w:rFonts w:ascii="Arial" w:hAnsi="Arial" w:cs="Arial"/>
+          <w:szCs w:val="24"/>
+        </w:rPr>
+        <w:t xml:space="preserve">The new </w:t>
+      </w:r>
+      <w:r>
+        <w:rPr>
+          <w:rFonts w:ascii="Arial" w:hAnsi="Arial" w:cs="Arial"/>
+          <w:szCs w:val="24"/>
+        </w:rPr>
+        <w:t>ventilation box</w:t>
+      </w:r>
+      <w:r>
+        <w:rPr>
+          <w:rFonts w:ascii="Arial" w:hAnsi="Arial" w:cs="Arial"/>
+          <w:szCs w:val="24"/>
+        </w:rPr>
+        <w:t xml:space="preserve"> use its own protocol.</w:t>
+      </w:r>
+    </w:p>
+    <w:p>
+      <w:pPr>
+        <w:pStyle w:val="ListParagraph"/>
+        <w:numPr>
+          <w:ilvl w:val="0"/>
+          <w:numId w:val="14"/>
+        </w:numPr>
+        <w:spacing w:line="360" w:lineRule="auto"/>
+        <w:rPr>
+          <w:rFonts w:ascii="Arial" w:hAnsi="Arial" w:cs="Arial"/>
+          <w:szCs w:val="24"/>
+        </w:rPr>
+      </w:pPr>
+      <w:r>
+        <w:rPr>
+          <w:rFonts w:ascii="Arial" w:hAnsi="Arial" w:cs="Arial"/>
+          <w:szCs w:val="24"/>
+        </w:rPr>
+        <w:t xml:space="preserve">Both </w:t>
+      </w:r>
+      <w:r>
+        <w:rPr>
+          <w:rFonts w:ascii="Arial" w:hAnsi="Arial" w:cs="Arial"/>
+          <w:szCs w:val="24"/>
+        </w:rPr>
+        <w:t>ventilation box</w:t>
+      </w:r>
+      <w:r>
+        <w:rPr>
+          <w:rFonts w:ascii="Arial" w:hAnsi="Arial" w:cs="Arial"/>
+          <w:szCs w:val="24"/>
+        </w:rPr>
+        <w:t xml:space="preserve"> works properly.</w:t>
+      </w:r>
+    </w:p>
+    <w:p>
+      <w:pPr>
+        <w:spacing w:line="360" w:lineRule="auto"/>
+        <w:rPr>
+          <w:rFonts w:ascii="Arial" w:hAnsi="Arial" w:cs="Arial"/>
+          <w:szCs w:val="24"/>
+        </w:rPr>
+      </w:pPr>
+    </w:p>
+    <w:p>
+      <w:pPr>
+        <w:spacing w:line="360" w:lineRule="auto"/>
+        <w:rPr>
+          <w:rFonts w:ascii="Arial" w:hAnsi="Arial" w:cs="Arial"/>
+          <w:b/>
+          <w:szCs w:val="24"/>
+        </w:rPr>
+      </w:pPr>
+      <w:r>
+        <w:rPr>
+          <w:rFonts w:ascii="Arial" w:hAnsi="Arial" w:cs="Arial"/>
+          <w:b/>
+          <w:szCs w:val="24"/>
+        </w:rPr>
+        <w:t>Extensions:</w:t>
+      </w:r>
+    </w:p>
+    <w:p>
+      <w:pPr>
+        <w:spacing w:line="360" w:lineRule="auto"/>
+        <w:rPr>
+          <w:rFonts w:ascii="Arial" w:hAnsi="Arial" w:cs="Arial"/>
+          <w:szCs w:val="24"/>
+        </w:rPr>
+      </w:pPr>
+      <w:r>
+        <w:rPr>
+          <w:rFonts w:ascii="Arial" w:hAnsi="Arial" w:cs="Arial"/>
+          <w:szCs w:val="24"/>
+        </w:rPr>
+        <w:t xml:space="preserve">(please </w:t>
+      </w:r>
+      <w:bookmarkStart w:id="0" w:name="_GoBack"/>
+      <w:bookmarkEnd w:id="0"/>
+      <w:r>
+        <w:rPr>
+          <w:rFonts w:ascii="Arial" w:hAnsi="Arial" w:cs="Arial"/>
+          <w:szCs w:val="24"/>
+        </w:rPr>
+        <w:t>update)</w:t>
+      </w:r>
     </w:p>
     <w:p>
       <w:pPr>
@@ -8072,6 +10182,95 @@
 <file path=word/numbering.xml><?xml version="1.0" encoding="utf-8"?>
 <w:numbering xmlns:wpc="http://schemas.microsoft.com/office/word/2010/wordprocessingCanvas" xmlns:cx="http://schemas.microsoft.com/office/drawing/2014/chartex" xmlns:cx1="http://schemas.microsoft.com/office/drawing/2015/9/8/chartex" xmlns:mc="http://schemas.openxmlformats.org/markup-compatibility/2006" xmlns:o="urn:schemas-microsoft-com:office:office" xmlns:r="http://schemas.openxmlformats.org/officeDocument/2006/relationships" xmlns:m="http://schemas.openxmlformats.org/officeDocument/2006/math" xmlns:v="urn:schemas-microsoft-com:vml" xmlns:wp14="http://schemas.microsoft.com/office/word/2010/wordprocessingDrawing" xmlns:wp="http://schemas.openxmlformats.org/drawingml/2006/wordprocessingDrawing" xmlns:w10="urn:schemas-microsoft-com:office:word" xmlns:w="http://schemas.openxmlformats.org/wordprocessingml/2006/main" xmlns:w14="http://schemas.microsoft.com/office/word/2010/wordml" xmlns:w15="http://schemas.microsoft.com/office/word/2012/wordml" xmlns:w16se="http://schemas.microsoft.com/office/word/2015/wordml/symex" xmlns:wpg="http://schemas.microsoft.com/office/word/2010/wordprocessingGroup" xmlns:wpi="http://schemas.microsoft.com/office/word/2010/wordprocessingInk" xmlns:wne="http://schemas.microsoft.com/office/word/2006/wordml" xmlns:wps="http://schemas.microsoft.com/office/word/2010/wordprocessingShape" mc:Ignorable="w14 w15 w16se wp14">
   <w:abstractNum w:abstractNumId="0" w15:restartNumberingAfterBreak="0">
+    <w:nsid w:val="188C587C"/>
+    <w:multiLevelType w:val="hybridMultilevel"/>
+    <w:tmpl w:val="644C49E4"/>
+    <w:lvl w:ilvl="0" w:tplc="0413000F">
+      <w:start w:val="1"/>
+      <w:numFmt w:val="decimal"/>
+      <w:lvlText w:val="%1."/>
+      <w:lvlJc w:val="left"/>
+      <w:pPr>
+        <w:ind w:left="720" w:hanging="360"/>
+      </w:pPr>
+      <w:rPr>
+        <w:rFonts w:hint="default"/>
+      </w:rPr>
+    </w:lvl>
+    <w:lvl w:ilvl="1" w:tplc="04130019" w:tentative="1">
+      <w:start w:val="1"/>
+      <w:numFmt w:val="lowerLetter"/>
+      <w:lvlText w:val="%2."/>
+      <w:lvlJc w:val="left"/>
+      <w:pPr>
+        <w:ind w:left="1440" w:hanging="360"/>
+      </w:pPr>
+    </w:lvl>
+    <w:lvl w:ilvl="2" w:tplc="0413001B" w:tentative="1">
+      <w:start w:val="1"/>
+      <w:numFmt w:val="lowerRoman"/>
+      <w:lvlText w:val="%3."/>
+      <w:lvlJc w:val="right"/>
+      <w:pPr>
+        <w:ind w:left="2160" w:hanging="180"/>
+      </w:pPr>
+    </w:lvl>
+    <w:lvl w:ilvl="3" w:tplc="0413000F" w:tentative="1">
+      <w:start w:val="1"/>
+      <w:numFmt w:val="decimal"/>
+      <w:lvlText w:val="%4."/>
+      <w:lvlJc w:val="left"/>
+      <w:pPr>
+        <w:ind w:left="2880" w:hanging="360"/>
+      </w:pPr>
+    </w:lvl>
+    <w:lvl w:ilvl="4" w:tplc="04130019" w:tentative="1">
+      <w:start w:val="1"/>
+      <w:numFmt w:val="lowerLetter"/>
+      <w:lvlText w:val="%5."/>
+      <w:lvlJc w:val="left"/>
+      <w:pPr>
+        <w:ind w:left="3600" w:hanging="360"/>
+      </w:pPr>
+    </w:lvl>
+    <w:lvl w:ilvl="5" w:tplc="0413001B" w:tentative="1">
+      <w:start w:val="1"/>
+      <w:numFmt w:val="lowerRoman"/>
+      <w:lvlText w:val="%6."/>
+      <w:lvlJc w:val="right"/>
+      <w:pPr>
+        <w:ind w:left="4320" w:hanging="180"/>
+      </w:pPr>
+    </w:lvl>
+    <w:lvl w:ilvl="6" w:tplc="0413000F" w:tentative="1">
+      <w:start w:val="1"/>
+      <w:numFmt w:val="decimal"/>
+      <w:lvlText w:val="%7."/>
+      <w:lvlJc w:val="left"/>
+      <w:pPr>
+        <w:ind w:left="5040" w:hanging="360"/>
+      </w:pPr>
+    </w:lvl>
+    <w:lvl w:ilvl="7" w:tplc="04130019" w:tentative="1">
+      <w:start w:val="1"/>
+      <w:numFmt w:val="lowerLetter"/>
+      <w:lvlText w:val="%8."/>
+      <w:lvlJc w:val="left"/>
+      <w:pPr>
+        <w:ind w:left="5760" w:hanging="360"/>
+      </w:pPr>
+    </w:lvl>
+    <w:lvl w:ilvl="8" w:tplc="0413001B" w:tentative="1">
+      <w:start w:val="1"/>
+      <w:numFmt w:val="lowerRoman"/>
+      <w:lvlText w:val="%9."/>
+      <w:lvlJc w:val="right"/>
+      <w:pPr>
+        <w:ind w:left="6480" w:hanging="180"/>
+      </w:pPr>
+    </w:lvl>
+  </w:abstractNum>
+  <w:abstractNum w:abstractNumId="1" w15:restartNumberingAfterBreak="0">
     <w:nsid w:val="1A9C0E09"/>
     <w:multiLevelType w:val="hybridMultilevel"/>
     <w:tmpl w:val="0DAE208C"/>
@@ -8160,7 +10359,7 @@
       </w:pPr>
     </w:lvl>
   </w:abstractNum>
-  <w:abstractNum w:abstractNumId="1" w15:restartNumberingAfterBreak="0">
+  <w:abstractNum w:abstractNumId="2" w15:restartNumberingAfterBreak="0">
     <w:nsid w:val="228A4ECC"/>
     <w:multiLevelType w:val="hybridMultilevel"/>
     <w:tmpl w:val="529EF336"/>
@@ -8249,7 +10448,96 @@
       </w:pPr>
     </w:lvl>
   </w:abstractNum>
-  <w:abstractNum w:abstractNumId="2" w15:restartNumberingAfterBreak="0">
+  <w:abstractNum w:abstractNumId="3" w15:restartNumberingAfterBreak="0">
+    <w:nsid w:val="28D1167F"/>
+    <w:multiLevelType w:val="hybridMultilevel"/>
+    <w:tmpl w:val="644C49E4"/>
+    <w:lvl w:ilvl="0" w:tplc="0413000F">
+      <w:start w:val="1"/>
+      <w:numFmt w:val="decimal"/>
+      <w:lvlText w:val="%1."/>
+      <w:lvlJc w:val="left"/>
+      <w:pPr>
+        <w:ind w:left="720" w:hanging="360"/>
+      </w:pPr>
+      <w:rPr>
+        <w:rFonts w:hint="default"/>
+      </w:rPr>
+    </w:lvl>
+    <w:lvl w:ilvl="1" w:tplc="04130019" w:tentative="1">
+      <w:start w:val="1"/>
+      <w:numFmt w:val="lowerLetter"/>
+      <w:lvlText w:val="%2."/>
+      <w:lvlJc w:val="left"/>
+      <w:pPr>
+        <w:ind w:left="1440" w:hanging="360"/>
+      </w:pPr>
+    </w:lvl>
+    <w:lvl w:ilvl="2" w:tplc="0413001B" w:tentative="1">
+      <w:start w:val="1"/>
+      <w:numFmt w:val="lowerRoman"/>
+      <w:lvlText w:val="%3."/>
+      <w:lvlJc w:val="right"/>
+      <w:pPr>
+        <w:ind w:left="2160" w:hanging="180"/>
+      </w:pPr>
+    </w:lvl>
+    <w:lvl w:ilvl="3" w:tplc="0413000F" w:tentative="1">
+      <w:start w:val="1"/>
+      <w:numFmt w:val="decimal"/>
+      <w:lvlText w:val="%4."/>
+      <w:lvlJc w:val="left"/>
+      <w:pPr>
+        <w:ind w:left="2880" w:hanging="360"/>
+      </w:pPr>
+    </w:lvl>
+    <w:lvl w:ilvl="4" w:tplc="04130019" w:tentative="1">
+      <w:start w:val="1"/>
+      <w:numFmt w:val="lowerLetter"/>
+      <w:lvlText w:val="%5."/>
+      <w:lvlJc w:val="left"/>
+      <w:pPr>
+        <w:ind w:left="3600" w:hanging="360"/>
+      </w:pPr>
+    </w:lvl>
+    <w:lvl w:ilvl="5" w:tplc="0413001B" w:tentative="1">
+      <w:start w:val="1"/>
+      <w:numFmt w:val="lowerRoman"/>
+      <w:lvlText w:val="%6."/>
+      <w:lvlJc w:val="right"/>
+      <w:pPr>
+        <w:ind w:left="4320" w:hanging="180"/>
+      </w:pPr>
+    </w:lvl>
+    <w:lvl w:ilvl="6" w:tplc="0413000F" w:tentative="1">
+      <w:start w:val="1"/>
+      <w:numFmt w:val="decimal"/>
+      <w:lvlText w:val="%7."/>
+      <w:lvlJc w:val="left"/>
+      <w:pPr>
+        <w:ind w:left="5040" w:hanging="360"/>
+      </w:pPr>
+    </w:lvl>
+    <w:lvl w:ilvl="7" w:tplc="04130019" w:tentative="1">
+      <w:start w:val="1"/>
+      <w:numFmt w:val="lowerLetter"/>
+      <w:lvlText w:val="%8."/>
+      <w:lvlJc w:val="left"/>
+      <w:pPr>
+        <w:ind w:left="5760" w:hanging="360"/>
+      </w:pPr>
+    </w:lvl>
+    <w:lvl w:ilvl="8" w:tplc="0413001B" w:tentative="1">
+      <w:start w:val="1"/>
+      <w:numFmt w:val="lowerRoman"/>
+      <w:lvlText w:val="%9."/>
+      <w:lvlJc w:val="right"/>
+      <w:pPr>
+        <w:ind w:left="6480" w:hanging="180"/>
+      </w:pPr>
+    </w:lvl>
+  </w:abstractNum>
+  <w:abstractNum w:abstractNumId="4" w15:restartNumberingAfterBreak="0">
     <w:nsid w:val="312E75B7"/>
     <w:multiLevelType w:val="hybridMultilevel"/>
     <w:tmpl w:val="0DAE208C"/>
@@ -8338,7 +10626,7 @@
       </w:pPr>
     </w:lvl>
   </w:abstractNum>
-  <w:abstractNum w:abstractNumId="3" w15:restartNumberingAfterBreak="0">
+  <w:abstractNum w:abstractNumId="5" w15:restartNumberingAfterBreak="0">
     <w:nsid w:val="3C1A7A7F"/>
     <w:multiLevelType w:val="multilevel"/>
     <w:tmpl w:val="4ED809CA"/>
@@ -8424,7 +10712,96 @@
       </w:pPr>
     </w:lvl>
   </w:abstractNum>
-  <w:abstractNum w:abstractNumId="4" w15:restartNumberingAfterBreak="0">
+  <w:abstractNum w:abstractNumId="6" w15:restartNumberingAfterBreak="0">
+    <w:nsid w:val="40BE094A"/>
+    <w:multiLevelType w:val="hybridMultilevel"/>
+    <w:tmpl w:val="644C49E4"/>
+    <w:lvl w:ilvl="0" w:tplc="0413000F">
+      <w:start w:val="1"/>
+      <w:numFmt w:val="decimal"/>
+      <w:lvlText w:val="%1."/>
+      <w:lvlJc w:val="left"/>
+      <w:pPr>
+        <w:ind w:left="720" w:hanging="360"/>
+      </w:pPr>
+      <w:rPr>
+        <w:rFonts w:hint="default"/>
+      </w:rPr>
+    </w:lvl>
+    <w:lvl w:ilvl="1" w:tplc="04130019" w:tentative="1">
+      <w:start w:val="1"/>
+      <w:numFmt w:val="lowerLetter"/>
+      <w:lvlText w:val="%2."/>
+      <w:lvlJc w:val="left"/>
+      <w:pPr>
+        <w:ind w:left="1440" w:hanging="360"/>
+      </w:pPr>
+    </w:lvl>
+    <w:lvl w:ilvl="2" w:tplc="0413001B" w:tentative="1">
+      <w:start w:val="1"/>
+      <w:numFmt w:val="lowerRoman"/>
+      <w:lvlText w:val="%3."/>
+      <w:lvlJc w:val="right"/>
+      <w:pPr>
+        <w:ind w:left="2160" w:hanging="180"/>
+      </w:pPr>
+    </w:lvl>
+    <w:lvl w:ilvl="3" w:tplc="0413000F" w:tentative="1">
+      <w:start w:val="1"/>
+      <w:numFmt w:val="decimal"/>
+      <w:lvlText w:val="%4."/>
+      <w:lvlJc w:val="left"/>
+      <w:pPr>
+        <w:ind w:left="2880" w:hanging="360"/>
+      </w:pPr>
+    </w:lvl>
+    <w:lvl w:ilvl="4" w:tplc="04130019" w:tentative="1">
+      <w:start w:val="1"/>
+      <w:numFmt w:val="lowerLetter"/>
+      <w:lvlText w:val="%5."/>
+      <w:lvlJc w:val="left"/>
+      <w:pPr>
+        <w:ind w:left="3600" w:hanging="360"/>
+      </w:pPr>
+    </w:lvl>
+    <w:lvl w:ilvl="5" w:tplc="0413001B" w:tentative="1">
+      <w:start w:val="1"/>
+      <w:numFmt w:val="lowerRoman"/>
+      <w:lvlText w:val="%6."/>
+      <w:lvlJc w:val="right"/>
+      <w:pPr>
+        <w:ind w:left="4320" w:hanging="180"/>
+      </w:pPr>
+    </w:lvl>
+    <w:lvl w:ilvl="6" w:tplc="0413000F" w:tentative="1">
+      <w:start w:val="1"/>
+      <w:numFmt w:val="decimal"/>
+      <w:lvlText w:val="%7."/>
+      <w:lvlJc w:val="left"/>
+      <w:pPr>
+        <w:ind w:left="5040" w:hanging="360"/>
+      </w:pPr>
+    </w:lvl>
+    <w:lvl w:ilvl="7" w:tplc="04130019" w:tentative="1">
+      <w:start w:val="1"/>
+      <w:numFmt w:val="lowerLetter"/>
+      <w:lvlText w:val="%8."/>
+      <w:lvlJc w:val="left"/>
+      <w:pPr>
+        <w:ind w:left="5760" w:hanging="360"/>
+      </w:pPr>
+    </w:lvl>
+    <w:lvl w:ilvl="8" w:tplc="0413001B" w:tentative="1">
+      <w:start w:val="1"/>
+      <w:numFmt w:val="lowerRoman"/>
+      <w:lvlText w:val="%9."/>
+      <w:lvlJc w:val="right"/>
+      <w:pPr>
+        <w:ind w:left="6480" w:hanging="180"/>
+      </w:pPr>
+    </w:lvl>
+  </w:abstractNum>
+  <w:abstractNum w:abstractNumId="7" w15:restartNumberingAfterBreak="0">
     <w:nsid w:val="41A5112A"/>
     <w:multiLevelType w:val="hybridMultilevel"/>
     <w:tmpl w:val="82662CD4"/>
@@ -8513,7 +10890,7 @@
       </w:pPr>
     </w:lvl>
   </w:abstractNum>
-  <w:abstractNum w:abstractNumId="5" w15:restartNumberingAfterBreak="0">
+  <w:abstractNum w:abstractNumId="8" w15:restartNumberingAfterBreak="0">
     <w:nsid w:val="42BD7FC8"/>
     <w:multiLevelType w:val="hybridMultilevel"/>
     <w:tmpl w:val="B094A68E"/>
@@ -8602,7 +10979,96 @@
       </w:pPr>
     </w:lvl>
   </w:abstractNum>
-  <w:abstractNum w:abstractNumId="6" w15:restartNumberingAfterBreak="0">
+  <w:abstractNum w:abstractNumId="9" w15:restartNumberingAfterBreak="0">
+    <w:nsid w:val="55CA7D2E"/>
+    <w:multiLevelType w:val="hybridMultilevel"/>
+    <w:tmpl w:val="644C49E4"/>
+    <w:lvl w:ilvl="0" w:tplc="0413000F">
+      <w:start w:val="1"/>
+      <w:numFmt w:val="decimal"/>
+      <w:lvlText w:val="%1."/>
+      <w:lvlJc w:val="left"/>
+      <w:pPr>
+        <w:ind w:left="720" w:hanging="360"/>
+      </w:pPr>
+      <w:rPr>
+        <w:rFonts w:hint="default"/>
+      </w:rPr>
+    </w:lvl>
+    <w:lvl w:ilvl="1" w:tplc="04130019" w:tentative="1">
+      <w:start w:val="1"/>
+      <w:numFmt w:val="lowerLetter"/>
+      <w:lvlText w:val="%2."/>
+      <w:lvlJc w:val="left"/>
+      <w:pPr>
+        <w:ind w:left="1440" w:hanging="360"/>
+      </w:pPr>
+    </w:lvl>
+    <w:lvl w:ilvl="2" w:tplc="0413001B" w:tentative="1">
+      <w:start w:val="1"/>
+      <w:numFmt w:val="lowerRoman"/>
+      <w:lvlText w:val="%3."/>
+      <w:lvlJc w:val="right"/>
+      <w:pPr>
+        <w:ind w:left="2160" w:hanging="180"/>
+      </w:pPr>
+    </w:lvl>
+    <w:lvl w:ilvl="3" w:tplc="0413000F" w:tentative="1">
+      <w:start w:val="1"/>
+      <w:numFmt w:val="decimal"/>
+      <w:lvlText w:val="%4."/>
+      <w:lvlJc w:val="left"/>
+      <w:pPr>
+        <w:ind w:left="2880" w:hanging="360"/>
+      </w:pPr>
+    </w:lvl>
+    <w:lvl w:ilvl="4" w:tplc="04130019" w:tentative="1">
+      <w:start w:val="1"/>
+      <w:numFmt w:val="lowerLetter"/>
+      <w:lvlText w:val="%5."/>
+      <w:lvlJc w:val="left"/>
+      <w:pPr>
+        <w:ind w:left="3600" w:hanging="360"/>
+      </w:pPr>
+    </w:lvl>
+    <w:lvl w:ilvl="5" w:tplc="0413001B" w:tentative="1">
+      <w:start w:val="1"/>
+      <w:numFmt w:val="lowerRoman"/>
+      <w:lvlText w:val="%6."/>
+      <w:lvlJc w:val="right"/>
+      <w:pPr>
+        <w:ind w:left="4320" w:hanging="180"/>
+      </w:pPr>
+    </w:lvl>
+    <w:lvl w:ilvl="6" w:tplc="0413000F" w:tentative="1">
+      <w:start w:val="1"/>
+      <w:numFmt w:val="decimal"/>
+      <w:lvlText w:val="%7."/>
+      <w:lvlJc w:val="left"/>
+      <w:pPr>
+        <w:ind w:left="5040" w:hanging="360"/>
+      </w:pPr>
+    </w:lvl>
+    <w:lvl w:ilvl="7" w:tplc="04130019" w:tentative="1">
+      <w:start w:val="1"/>
+      <w:numFmt w:val="lowerLetter"/>
+      <w:lvlText w:val="%8."/>
+      <w:lvlJc w:val="left"/>
+      <w:pPr>
+        <w:ind w:left="5760" w:hanging="360"/>
+      </w:pPr>
+    </w:lvl>
+    <w:lvl w:ilvl="8" w:tplc="0413001B" w:tentative="1">
+      <w:start w:val="1"/>
+      <w:numFmt w:val="lowerRoman"/>
+      <w:lvlText w:val="%9."/>
+      <w:lvlJc w:val="right"/>
+      <w:pPr>
+        <w:ind w:left="6480" w:hanging="180"/>
+      </w:pPr>
+    </w:lvl>
+  </w:abstractNum>
+  <w:abstractNum w:abstractNumId="10" w15:restartNumberingAfterBreak="0">
     <w:nsid w:val="5B5D377C"/>
     <w:multiLevelType w:val="multilevel"/>
     <w:tmpl w:val="7772E172"/>
@@ -8688,7 +11154,7 @@
       </w:pPr>
     </w:lvl>
   </w:abstractNum>
-  <w:abstractNum w:abstractNumId="7" w15:restartNumberingAfterBreak="0">
+  <w:abstractNum w:abstractNumId="11" w15:restartNumberingAfterBreak="0">
     <w:nsid w:val="6A1B4F46"/>
     <w:multiLevelType w:val="hybridMultilevel"/>
     <w:tmpl w:val="0DAE208C"/>
@@ -8777,7 +11243,96 @@
       </w:pPr>
     </w:lvl>
   </w:abstractNum>
-  <w:abstractNum w:abstractNumId="8" w15:restartNumberingAfterBreak="0">
+  <w:abstractNum w:abstractNumId="12" w15:restartNumberingAfterBreak="0">
+    <w:nsid w:val="6DFA4C92"/>
+    <w:multiLevelType w:val="hybridMultilevel"/>
+    <w:tmpl w:val="644C49E4"/>
+    <w:lvl w:ilvl="0" w:tplc="0413000F">
+      <w:start w:val="1"/>
+      <w:numFmt w:val="decimal"/>
+      <w:lvlText w:val="%1."/>
+      <w:lvlJc w:val="left"/>
+      <w:pPr>
+        <w:ind w:left="720" w:hanging="360"/>
+      </w:pPr>
+      <w:rPr>
+        <w:rFonts w:hint="default"/>
+      </w:rPr>
+    </w:lvl>
+    <w:lvl w:ilvl="1" w:tplc="04130019" w:tentative="1">
+      <w:start w:val="1"/>
+      <w:numFmt w:val="lowerLetter"/>
+      <w:lvlText w:val="%2."/>
+      <w:lvlJc w:val="left"/>
+      <w:pPr>
+        <w:ind w:left="1440" w:hanging="360"/>
+      </w:pPr>
+    </w:lvl>
+    <w:lvl w:ilvl="2" w:tplc="0413001B" w:tentative="1">
+      <w:start w:val="1"/>
+      <w:numFmt w:val="lowerRoman"/>
+      <w:lvlText w:val="%3."/>
+      <w:lvlJc w:val="right"/>
+      <w:pPr>
+        <w:ind w:left="2160" w:hanging="180"/>
+      </w:pPr>
+    </w:lvl>
+    <w:lvl w:ilvl="3" w:tplc="0413000F" w:tentative="1">
+      <w:start w:val="1"/>
+      <w:numFmt w:val="decimal"/>
+      <w:lvlText w:val="%4."/>
+      <w:lvlJc w:val="left"/>
+      <w:pPr>
+        <w:ind w:left="2880" w:hanging="360"/>
+      </w:pPr>
+    </w:lvl>
+    <w:lvl w:ilvl="4" w:tplc="04130019" w:tentative="1">
+      <w:start w:val="1"/>
+      <w:numFmt w:val="lowerLetter"/>
+      <w:lvlText w:val="%5."/>
+      <w:lvlJc w:val="left"/>
+      <w:pPr>
+        <w:ind w:left="3600" w:hanging="360"/>
+      </w:pPr>
+    </w:lvl>
+    <w:lvl w:ilvl="5" w:tplc="0413001B" w:tentative="1">
+      <w:start w:val="1"/>
+      <w:numFmt w:val="lowerRoman"/>
+      <w:lvlText w:val="%6."/>
+      <w:lvlJc w:val="right"/>
+      <w:pPr>
+        <w:ind w:left="4320" w:hanging="180"/>
+      </w:pPr>
+    </w:lvl>
+    <w:lvl w:ilvl="6" w:tplc="0413000F" w:tentative="1">
+      <w:start w:val="1"/>
+      <w:numFmt w:val="decimal"/>
+      <w:lvlText w:val="%7."/>
+      <w:lvlJc w:val="left"/>
+      <w:pPr>
+        <w:ind w:left="5040" w:hanging="360"/>
+      </w:pPr>
+    </w:lvl>
+    <w:lvl w:ilvl="7" w:tplc="04130019" w:tentative="1">
+      <w:start w:val="1"/>
+      <w:numFmt w:val="lowerLetter"/>
+      <w:lvlText w:val="%8."/>
+      <w:lvlJc w:val="left"/>
+      <w:pPr>
+        <w:ind w:left="5760" w:hanging="360"/>
+      </w:pPr>
+    </w:lvl>
+    <w:lvl w:ilvl="8" w:tplc="0413001B" w:tentative="1">
+      <w:start w:val="1"/>
+      <w:numFmt w:val="lowerRoman"/>
+      <w:lvlText w:val="%9."/>
+      <w:lvlJc w:val="right"/>
+      <w:pPr>
+        <w:ind w:left="6480" w:hanging="180"/>
+      </w:pPr>
+    </w:lvl>
+  </w:abstractNum>
+  <w:abstractNum w:abstractNumId="13" w15:restartNumberingAfterBreak="0">
     <w:nsid w:val="75F20E5F"/>
     <w:multiLevelType w:val="hybridMultilevel"/>
     <w:tmpl w:val="0DAE208C"/>
@@ -8867,31 +11422,46 @@
     </w:lvl>
   </w:abstractNum>
   <w:num w:numId="1">
+    <w:abstractNumId w:val="7"/>
+  </w:num>
+  <w:num w:numId="2">
+    <w:abstractNumId w:val="13"/>
+  </w:num>
+  <w:num w:numId="3">
+    <w:abstractNumId w:val="8"/>
+  </w:num>
+  <w:num w:numId="4">
+    <w:abstractNumId w:val="2"/>
+  </w:num>
+  <w:num w:numId="5">
+    <w:abstractNumId w:val="10"/>
+  </w:num>
+  <w:num w:numId="6">
+    <w:abstractNumId w:val="5"/>
+  </w:num>
+  <w:num w:numId="7">
+    <w:abstractNumId w:val="11"/>
+  </w:num>
+  <w:num w:numId="8">
+    <w:abstractNumId w:val="1"/>
+  </w:num>
+  <w:num w:numId="9">
     <w:abstractNumId w:val="4"/>
   </w:num>
-  <w:num w:numId="2">
-    <w:abstractNumId w:val="8"/>
+  <w:num w:numId="10">
+    <w:abstractNumId w:val="0"/>
   </w:num>
-  <w:num w:numId="3">
-    <w:abstractNumId w:val="5"/>
-  </w:num>
-  <w:num w:numId="4">
-    <w:abstractNumId w:val="1"/>
-  </w:num>
-  <w:num w:numId="5">
+  <w:num w:numId="11">
     <w:abstractNumId w:val="6"/>
   </w:num>
-  <w:num w:numId="6">
+  <w:num w:numId="12">
     <w:abstractNumId w:val="3"/>
   </w:num>
-  <w:num w:numId="7">
-    <w:abstractNumId w:val="7"/>
+  <w:num w:numId="13">
+    <w:abstractNumId w:val="12"/>
   </w:num>
-  <w:num w:numId="8">
-    <w:abstractNumId w:val="0"/>
-  </w:num>
-  <w:num w:numId="9">
-    <w:abstractNumId w:val="2"/>
+  <w:num w:numId="14">
+    <w:abstractNumId w:val="9"/>
   </w:num>
 </w:numbering>
 </file>
@@ -9093,7 +11663,7 @@
     <w:lsdException w:name="Medium Shading 2 Accent 1" w:uiPriority="64"/>
     <w:lsdException w:name="Medium List 1 Accent 1" w:uiPriority="65"/>
     <w:lsdException w:name="Revision" w:semiHidden="1"/>
-    <w:lsdException w:name="List Paragraph" w:uiPriority="0" w:qFormat="1"/>
+    <w:lsdException w:name="List Paragraph" w:uiPriority="34" w:qFormat="1"/>
     <w:lsdException w:name="Quote" w:uiPriority="29" w:qFormat="1"/>
     <w:lsdException w:name="Intense Quote" w:uiPriority="30" w:qFormat="1"/>
     <w:lsdException w:name="Medium List 2 Accent 1" w:uiPriority="66"/>
@@ -9321,6 +11891,7 @@
   <w:style w:type="paragraph" w:styleId="ListParagraph">
     <w:name w:val="List Paragraph"/>
     <w:basedOn w:val="Normal"/>
+    <w:uiPriority w:val="34"/>
     <w:qFormat/>
     <w:rsid w:val="0011379C"/>
     <w:pPr>

</xml_diff>

<commit_message>
Minor use cases fixed
</commit_message>
<xml_diff>
--- a/docs/UseCases/Use cases.docx
+++ b/docs/UseCases/Use cases.docx
@@ -20,8 +20,19 @@
           <w:sz w:val="28"/>
           <w:szCs w:val="24"/>
         </w:rPr>
-        <w:t>Team Airbenders</w:t>
-      </w:r>
+        <w:t xml:space="preserve">Team </w:t>
+      </w:r>
+      <w:proofErr w:type="spellStart"/>
+      <w:r>
+        <w:rPr>
+          <w:rFonts w:ascii="Arial" w:hAnsi="Arial" w:cs="Arial"/>
+          <w:b/>
+          <w:sz w:val="28"/>
+          <w:szCs w:val="24"/>
+        </w:rPr>
+        <w:t>Airbenders</w:t>
+      </w:r>
+      <w:proofErr w:type="spellEnd"/>
     </w:p>
     <w:p>
       <w:pPr>
@@ -138,19 +149,11 @@
     </w:p>
     <w:p>
       <w:pPr>
-        <w:jc w:val="center"/>
-        <w:rPr>
-          <w:rFonts w:ascii="Arial" w:hAnsi="Arial" w:cs="Arial"/>
-          <w:szCs w:val="24"/>
-        </w:rPr>
-      </w:pPr>
-      <w:r>
-        <w:rPr>
-          <w:rFonts w:ascii="Arial" w:hAnsi="Arial" w:cs="Arial"/>
-          <w:szCs w:val="24"/>
-        </w:rPr>
-        <w:t>(please update)</w:t>
-      </w:r>
+        <w:rPr>
+          <w:rFonts w:ascii="Arial" w:hAnsi="Arial" w:cs="Arial"/>
+          <w:szCs w:val="24"/>
+        </w:rPr>
+      </w:pPr>
     </w:p>
     <w:p>
       <w:pPr>
@@ -1938,7 +1941,6 @@
           <w:szCs w:val="24"/>
         </w:rPr>
         <w:tab/>
-        <w:t xml:space="preserve">   (please update)</w:t>
       </w:r>
     </w:p>
     <w:p>
@@ -2344,7 +2346,23 @@
           <w:rFonts w:ascii="Arial" w:hAnsi="Arial" w:cs="Arial"/>
           <w:szCs w:val="24"/>
         </w:rPr>
-        <w:t>2. Continue to 3. from MSS</w:t>
+        <w:t xml:space="preserve">2. Continue to 3. </w:t>
+      </w:r>
+      <w:proofErr w:type="gramStart"/>
+      <w:r>
+        <w:rPr>
+          <w:rFonts w:ascii="Arial" w:hAnsi="Arial" w:cs="Arial"/>
+          <w:szCs w:val="24"/>
+        </w:rPr>
+        <w:t>from</w:t>
+      </w:r>
+      <w:proofErr w:type="gramEnd"/>
+      <w:r>
+        <w:rPr>
+          <w:rFonts w:ascii="Arial" w:hAnsi="Arial" w:cs="Arial"/>
+          <w:szCs w:val="24"/>
+        </w:rPr>
+        <w:t xml:space="preserve"> MSS</w:t>
       </w:r>
     </w:p>
     <w:p>
@@ -2777,7 +2795,23 @@
           <w:rFonts w:ascii="Arial" w:hAnsi="Arial" w:cs="Arial"/>
           <w:szCs w:val="24"/>
         </w:rPr>
-        <w:t>2. Continue to 3. from MSS</w:t>
+        <w:t xml:space="preserve">2. Continue to 3. </w:t>
+      </w:r>
+      <w:proofErr w:type="gramStart"/>
+      <w:r>
+        <w:rPr>
+          <w:rFonts w:ascii="Arial" w:hAnsi="Arial" w:cs="Arial"/>
+          <w:szCs w:val="24"/>
+        </w:rPr>
+        <w:t>from</w:t>
+      </w:r>
+      <w:proofErr w:type="gramEnd"/>
+      <w:r>
+        <w:rPr>
+          <w:rFonts w:ascii="Arial" w:hAnsi="Arial" w:cs="Arial"/>
+          <w:szCs w:val="24"/>
+        </w:rPr>
+        <w:t xml:space="preserve"> MSS</w:t>
       </w:r>
     </w:p>
     <w:p>
@@ -4658,7 +4692,23 @@
           <w:rFonts w:ascii="Arial" w:hAnsi="Arial" w:cs="Arial"/>
           <w:szCs w:val="24"/>
         </w:rPr>
-        <w:t xml:space="preserve">he company is responsible for fixing issues either within the </w:t>
+        <w:t xml:space="preserve">he </w:t>
+      </w:r>
+      <w:proofErr w:type="gramStart"/>
+      <w:r>
+        <w:rPr>
+          <w:rFonts w:ascii="Arial" w:hAnsi="Arial" w:cs="Arial"/>
+          <w:szCs w:val="24"/>
+        </w:rPr>
+        <w:t>company</w:t>
+      </w:r>
+      <w:proofErr w:type="gramEnd"/>
+      <w:r>
+        <w:rPr>
+          <w:rFonts w:ascii="Arial" w:hAnsi="Arial" w:cs="Arial"/>
+          <w:szCs w:val="24"/>
+        </w:rPr>
+        <w:t xml:space="preserve"> is responsible for fixing issues either within the </w:t>
       </w:r>
       <w:r>
         <w:rPr>
@@ -5043,7 +5093,23 @@
           <w:rFonts w:ascii="Arial" w:hAnsi="Arial" w:cs="Arial"/>
           <w:szCs w:val="24"/>
         </w:rPr>
-        <w:t xml:space="preserve">                2. continue to 4</w:t>
+        <w:t xml:space="preserve">                2. </w:t>
+      </w:r>
+      <w:proofErr w:type="gramStart"/>
+      <w:r>
+        <w:rPr>
+          <w:rFonts w:ascii="Arial" w:hAnsi="Arial" w:cs="Arial"/>
+          <w:szCs w:val="24"/>
+        </w:rPr>
+        <w:t>continue</w:t>
+      </w:r>
+      <w:proofErr w:type="gramEnd"/>
+      <w:r>
+        <w:rPr>
+          <w:rFonts w:ascii="Arial" w:hAnsi="Arial" w:cs="Arial"/>
+          <w:szCs w:val="24"/>
+        </w:rPr>
+        <w:t xml:space="preserve"> to 4</w:t>
       </w:r>
       <w:r>
         <w:rPr>
@@ -5856,7 +5922,23 @@
           <w:rFonts w:ascii="Arial" w:hAnsi="Arial" w:cs="Arial"/>
           <w:szCs w:val="24"/>
         </w:rPr>
-        <w:t>Value is sent to ventilation box via WiFi.</w:t>
+        <w:t xml:space="preserve">Value is sent to ventilation box via </w:t>
+      </w:r>
+      <w:proofErr w:type="spellStart"/>
+      <w:r>
+        <w:rPr>
+          <w:rFonts w:ascii="Arial" w:hAnsi="Arial" w:cs="Arial"/>
+          <w:szCs w:val="24"/>
+        </w:rPr>
+        <w:t>WiFi</w:t>
+      </w:r>
+      <w:proofErr w:type="spellEnd"/>
+      <w:r>
+        <w:rPr>
+          <w:rFonts w:ascii="Arial" w:hAnsi="Arial" w:cs="Arial"/>
+          <w:szCs w:val="24"/>
+        </w:rPr>
+        <w:t>.</w:t>
       </w:r>
     </w:p>
     <w:p>
@@ -6412,7 +6494,23 @@
           <w:rFonts w:ascii="Arial" w:hAnsi="Arial" w:cs="Arial"/>
           <w:szCs w:val="24"/>
         </w:rPr>
-        <w:t xml:space="preserve"> Go to 3. from MSS</w:t>
+        <w:t xml:space="preserve"> Go to 3. </w:t>
+      </w:r>
+      <w:proofErr w:type="gramStart"/>
+      <w:r>
+        <w:rPr>
+          <w:rFonts w:ascii="Arial" w:hAnsi="Arial" w:cs="Arial"/>
+          <w:szCs w:val="24"/>
+        </w:rPr>
+        <w:t>from</w:t>
+      </w:r>
+      <w:proofErr w:type="gramEnd"/>
+      <w:r>
+        <w:rPr>
+          <w:rFonts w:ascii="Arial" w:hAnsi="Arial" w:cs="Arial"/>
+          <w:szCs w:val="24"/>
+        </w:rPr>
+        <w:t xml:space="preserve"> MSS</w:t>
       </w:r>
       <w:r>
         <w:rPr>
@@ -6978,7 +7076,23 @@
           <w:rFonts w:ascii="Arial" w:hAnsi="Arial" w:cs="Arial"/>
           <w:szCs w:val="24"/>
         </w:rPr>
-        <w:t xml:space="preserve">3. Repeat 1. from MSS. </w:t>
+        <w:t xml:space="preserve">3. Repeat 1. </w:t>
+      </w:r>
+      <w:proofErr w:type="gramStart"/>
+      <w:r>
+        <w:rPr>
+          <w:rFonts w:ascii="Arial" w:hAnsi="Arial" w:cs="Arial"/>
+          <w:szCs w:val="24"/>
+        </w:rPr>
+        <w:t>from</w:t>
+      </w:r>
+      <w:proofErr w:type="gramEnd"/>
+      <w:r>
+        <w:rPr>
+          <w:rFonts w:ascii="Arial" w:hAnsi="Arial" w:cs="Arial"/>
+          <w:szCs w:val="24"/>
+        </w:rPr>
+        <w:t xml:space="preserve"> MSS. </w:t>
       </w:r>
     </w:p>
     <w:p>
@@ -7060,7 +7174,23 @@
           <w:szCs w:val="24"/>
         </w:rPr>
         <w:tab/>
-        <w:t>3. Repeat 2. from MSS.</w:t>
+        <w:t xml:space="preserve">3. Repeat 2. </w:t>
+      </w:r>
+      <w:proofErr w:type="gramStart"/>
+      <w:r>
+        <w:rPr>
+          <w:rFonts w:ascii="Arial" w:hAnsi="Arial" w:cs="Arial"/>
+          <w:szCs w:val="24"/>
+        </w:rPr>
+        <w:t>from</w:t>
+      </w:r>
+      <w:proofErr w:type="gramEnd"/>
+      <w:r>
+        <w:rPr>
+          <w:rFonts w:ascii="Arial" w:hAnsi="Arial" w:cs="Arial"/>
+          <w:szCs w:val="24"/>
+        </w:rPr>
+        <w:t xml:space="preserve"> MSS.</w:t>
       </w:r>
     </w:p>
     <w:p>
@@ -7123,7 +7253,23 @@
           <w:rFonts w:ascii="Arial" w:hAnsi="Arial" w:cs="Arial"/>
           <w:szCs w:val="24"/>
         </w:rPr>
-        <w:t xml:space="preserve"> Go to 1. from MSS.</w:t>
+        <w:t xml:space="preserve"> Go to 1. </w:t>
+      </w:r>
+      <w:proofErr w:type="gramStart"/>
+      <w:r>
+        <w:rPr>
+          <w:rFonts w:ascii="Arial" w:hAnsi="Arial" w:cs="Arial"/>
+          <w:szCs w:val="24"/>
+        </w:rPr>
+        <w:t>from</w:t>
+      </w:r>
+      <w:proofErr w:type="gramEnd"/>
+      <w:r>
+        <w:rPr>
+          <w:rFonts w:ascii="Arial" w:hAnsi="Arial" w:cs="Arial"/>
+          <w:szCs w:val="24"/>
+        </w:rPr>
+        <w:t xml:space="preserve"> MSS.</w:t>
       </w:r>
     </w:p>
     <w:p>
@@ -7198,213 +7344,6 @@
         <w:tab/>
         <w:t>3. End of use case.</w:t>
       </w:r>
-    </w:p>
-    <w:p>
-      <w:pPr>
-        <w:spacing w:line="360" w:lineRule="auto"/>
-        <w:rPr>
-          <w:rFonts w:ascii="Arial" w:hAnsi="Arial" w:cs="Arial"/>
-          <w:szCs w:val="24"/>
-        </w:rPr>
-      </w:pPr>
-    </w:p>
-    <w:p>
-      <w:pPr>
-        <w:spacing w:line="360" w:lineRule="auto"/>
-        <w:rPr>
-          <w:rFonts w:ascii="Arial" w:hAnsi="Arial" w:cs="Arial"/>
-          <w:szCs w:val="24"/>
-        </w:rPr>
-      </w:pPr>
-    </w:p>
-    <w:p>
-      <w:pPr>
-        <w:spacing w:line="360" w:lineRule="auto"/>
-        <w:rPr>
-          <w:rFonts w:ascii="Arial" w:hAnsi="Arial" w:cs="Arial"/>
-          <w:szCs w:val="24"/>
-        </w:rPr>
-      </w:pPr>
-    </w:p>
-    <w:p>
-      <w:pPr>
-        <w:spacing w:line="360" w:lineRule="auto"/>
-        <w:rPr>
-          <w:rFonts w:ascii="Arial" w:hAnsi="Arial" w:cs="Arial"/>
-          <w:szCs w:val="24"/>
-        </w:rPr>
-      </w:pPr>
-    </w:p>
-    <w:p>
-      <w:pPr>
-        <w:spacing w:line="360" w:lineRule="auto"/>
-        <w:rPr>
-          <w:rFonts w:ascii="Arial" w:hAnsi="Arial" w:cs="Arial"/>
-          <w:szCs w:val="24"/>
-        </w:rPr>
-      </w:pPr>
-    </w:p>
-    <w:p>
-      <w:pPr>
-        <w:spacing w:line="360" w:lineRule="auto"/>
-        <w:rPr>
-          <w:rFonts w:ascii="Arial" w:hAnsi="Arial" w:cs="Arial"/>
-          <w:szCs w:val="24"/>
-        </w:rPr>
-      </w:pPr>
-    </w:p>
-    <w:p>
-      <w:pPr>
-        <w:spacing w:line="360" w:lineRule="auto"/>
-        <w:rPr>
-          <w:rFonts w:ascii="Arial" w:hAnsi="Arial" w:cs="Arial"/>
-          <w:szCs w:val="24"/>
-        </w:rPr>
-      </w:pPr>
-    </w:p>
-    <w:p>
-      <w:pPr>
-        <w:spacing w:line="360" w:lineRule="auto"/>
-        <w:rPr>
-          <w:rFonts w:ascii="Arial" w:hAnsi="Arial" w:cs="Arial"/>
-          <w:szCs w:val="24"/>
-        </w:rPr>
-      </w:pPr>
-    </w:p>
-    <w:p>
-      <w:pPr>
-        <w:spacing w:line="360" w:lineRule="auto"/>
-        <w:rPr>
-          <w:rFonts w:ascii="Arial" w:hAnsi="Arial" w:cs="Arial"/>
-          <w:szCs w:val="24"/>
-        </w:rPr>
-      </w:pPr>
-    </w:p>
-    <w:p>
-      <w:pPr>
-        <w:spacing w:line="360" w:lineRule="auto"/>
-        <w:rPr>
-          <w:rFonts w:ascii="Arial" w:hAnsi="Arial" w:cs="Arial"/>
-          <w:szCs w:val="24"/>
-        </w:rPr>
-      </w:pPr>
-    </w:p>
-    <w:p>
-      <w:pPr>
-        <w:spacing w:line="360" w:lineRule="auto"/>
-        <w:rPr>
-          <w:rFonts w:ascii="Arial" w:hAnsi="Arial" w:cs="Arial"/>
-          <w:szCs w:val="24"/>
-        </w:rPr>
-      </w:pPr>
-    </w:p>
-    <w:p>
-      <w:pPr>
-        <w:spacing w:line="360" w:lineRule="auto"/>
-        <w:rPr>
-          <w:rFonts w:ascii="Arial" w:hAnsi="Arial" w:cs="Arial"/>
-          <w:szCs w:val="24"/>
-        </w:rPr>
-      </w:pPr>
-    </w:p>
-    <w:p>
-      <w:pPr>
-        <w:spacing w:line="360" w:lineRule="auto"/>
-        <w:rPr>
-          <w:rFonts w:ascii="Arial" w:hAnsi="Arial" w:cs="Arial"/>
-          <w:szCs w:val="24"/>
-        </w:rPr>
-      </w:pPr>
-    </w:p>
-    <w:p>
-      <w:pPr>
-        <w:spacing w:line="360" w:lineRule="auto"/>
-        <w:rPr>
-          <w:rFonts w:ascii="Arial" w:hAnsi="Arial" w:cs="Arial"/>
-          <w:szCs w:val="24"/>
-        </w:rPr>
-      </w:pPr>
-    </w:p>
-    <w:p>
-      <w:pPr>
-        <w:spacing w:line="360" w:lineRule="auto"/>
-        <w:rPr>
-          <w:rFonts w:ascii="Arial" w:hAnsi="Arial" w:cs="Arial"/>
-          <w:szCs w:val="24"/>
-        </w:rPr>
-      </w:pPr>
-    </w:p>
-    <w:p>
-      <w:pPr>
-        <w:spacing w:line="360" w:lineRule="auto"/>
-        <w:rPr>
-          <w:rFonts w:ascii="Arial" w:hAnsi="Arial" w:cs="Arial"/>
-          <w:szCs w:val="24"/>
-        </w:rPr>
-      </w:pPr>
-    </w:p>
-    <w:p>
-      <w:pPr>
-        <w:spacing w:line="360" w:lineRule="auto"/>
-        <w:rPr>
-          <w:rFonts w:ascii="Arial" w:hAnsi="Arial" w:cs="Arial"/>
-          <w:szCs w:val="24"/>
-        </w:rPr>
-      </w:pPr>
-    </w:p>
-    <w:p>
-      <w:pPr>
-        <w:spacing w:line="360" w:lineRule="auto"/>
-        <w:rPr>
-          <w:rFonts w:ascii="Arial" w:hAnsi="Arial" w:cs="Arial"/>
-          <w:szCs w:val="24"/>
-        </w:rPr>
-      </w:pPr>
-    </w:p>
-    <w:p>
-      <w:pPr>
-        <w:spacing w:line="360" w:lineRule="auto"/>
-        <w:rPr>
-          <w:rFonts w:ascii="Arial" w:hAnsi="Arial" w:cs="Arial"/>
-          <w:szCs w:val="24"/>
-        </w:rPr>
-      </w:pPr>
-    </w:p>
-    <w:p>
-      <w:pPr>
-        <w:spacing w:line="360" w:lineRule="auto"/>
-        <w:rPr>
-          <w:rFonts w:ascii="Arial" w:hAnsi="Arial" w:cs="Arial"/>
-          <w:szCs w:val="24"/>
-        </w:rPr>
-      </w:pPr>
-    </w:p>
-    <w:p>
-      <w:pPr>
-        <w:spacing w:line="360" w:lineRule="auto"/>
-        <w:rPr>
-          <w:rFonts w:ascii="Arial" w:hAnsi="Arial" w:cs="Arial"/>
-          <w:szCs w:val="24"/>
-        </w:rPr>
-      </w:pPr>
-    </w:p>
-    <w:p>
-      <w:pPr>
-        <w:spacing w:line="360" w:lineRule="auto"/>
-        <w:rPr>
-          <w:rFonts w:ascii="Arial" w:hAnsi="Arial" w:cs="Arial"/>
-          <w:szCs w:val="24"/>
-        </w:rPr>
-      </w:pPr>
-    </w:p>
-    <w:p>
-      <w:pPr>
-        <w:spacing w:line="360" w:lineRule="auto"/>
-        <w:rPr>
-          <w:rFonts w:ascii="Arial" w:hAnsi="Arial" w:cs="Arial"/>
-          <w:szCs w:val="24"/>
-        </w:rPr>
-      </w:pPr>
     </w:p>
     <w:p>
       <w:pPr>
@@ -7653,7 +7592,23 @@
           <w:rFonts w:ascii="Arial" w:hAnsi="Arial" w:cs="Arial"/>
           <w:szCs w:val="24"/>
         </w:rPr>
-        <w:t>Value is sent to ventilation box via WiFi.</w:t>
+        <w:t xml:space="preserve">Value is sent to ventilation box via </w:t>
+      </w:r>
+      <w:proofErr w:type="spellStart"/>
+      <w:r>
+        <w:rPr>
+          <w:rFonts w:ascii="Arial" w:hAnsi="Arial" w:cs="Arial"/>
+          <w:szCs w:val="24"/>
+        </w:rPr>
+        <w:t>WiFi</w:t>
+      </w:r>
+      <w:proofErr w:type="spellEnd"/>
+      <w:r>
+        <w:rPr>
+          <w:rFonts w:ascii="Arial" w:hAnsi="Arial" w:cs="Arial"/>
+          <w:szCs w:val="24"/>
+        </w:rPr>
+        <w:t>.</w:t>
       </w:r>
     </w:p>
     <w:p>
@@ -7948,7 +7903,16 @@
           <w:rFonts w:ascii="Arial" w:hAnsi="Arial" w:cs="Arial"/>
           <w:szCs w:val="24"/>
         </w:rPr>
-        <w:t xml:space="preserve">, ZigBee , maintainer </w:t>
+        <w:t>, ZigBee</w:t>
+      </w:r>
+      <w:bookmarkStart w:id="0" w:name="_GoBack"/>
+      <w:bookmarkEnd w:id="0"/>
+      <w:r>
+        <w:rPr>
+          <w:rFonts w:ascii="Arial" w:hAnsi="Arial" w:cs="Arial"/>
+          <w:szCs w:val="24"/>
+        </w:rPr>
+        <w:t xml:space="preserve">, maintainer </w:t>
       </w:r>
     </w:p>
     <w:p>
@@ -8270,7 +8234,23 @@
           <w:rFonts w:ascii="Arial" w:hAnsi="Arial" w:cs="Arial"/>
           <w:szCs w:val="24"/>
         </w:rPr>
-        <w:t xml:space="preserve">        3. end of use case</w:t>
+        <w:t xml:space="preserve">        3. </w:t>
+      </w:r>
+      <w:proofErr w:type="gramStart"/>
+      <w:r>
+        <w:rPr>
+          <w:rFonts w:ascii="Arial" w:hAnsi="Arial" w:cs="Arial"/>
+          <w:szCs w:val="24"/>
+        </w:rPr>
+        <w:t>end</w:t>
+      </w:r>
+      <w:proofErr w:type="gramEnd"/>
+      <w:r>
+        <w:rPr>
+          <w:rFonts w:ascii="Arial" w:hAnsi="Arial" w:cs="Arial"/>
+          <w:szCs w:val="24"/>
+        </w:rPr>
+        <w:t xml:space="preserve"> of use case</w:t>
       </w:r>
     </w:p>
     <w:p>
@@ -8453,7 +8433,21 @@
           <w:rFonts w:ascii="Arial" w:hAnsi="Arial" w:cs="Arial"/>
           <w:szCs w:val="24"/>
         </w:rPr>
-        <w:t xml:space="preserve"> receive data from the sensors.</w:t>
+        <w:t xml:space="preserve"> receive</w:t>
+      </w:r>
+      <w:r>
+        <w:rPr>
+          <w:rFonts w:ascii="Arial" w:hAnsi="Arial" w:cs="Arial"/>
+          <w:szCs w:val="24"/>
+        </w:rPr>
+        <w:t>s</w:t>
+      </w:r>
+      <w:r>
+        <w:rPr>
+          <w:rFonts w:ascii="Arial" w:hAnsi="Arial" w:cs="Arial"/>
+          <w:szCs w:val="24"/>
+        </w:rPr>
+        <w:t xml:space="preserve"> data from the sensors.</w:t>
       </w:r>
     </w:p>
     <w:p>
@@ -8477,7 +8471,21 @@
           <w:rFonts w:ascii="Arial" w:hAnsi="Arial" w:cs="Arial"/>
           <w:szCs w:val="24"/>
         </w:rPr>
-        <w:t xml:space="preserve"> ventilation box is installed.</w:t>
+        <w:t xml:space="preserve"> </w:t>
+      </w:r>
+      <w:r>
+        <w:rPr>
+          <w:rFonts w:ascii="Arial" w:hAnsi="Arial" w:cs="Arial"/>
+          <w:szCs w:val="24"/>
+        </w:rPr>
+        <w:t>V</w:t>
+      </w:r>
+      <w:r>
+        <w:rPr>
+          <w:rFonts w:ascii="Arial" w:hAnsi="Arial" w:cs="Arial"/>
+          <w:szCs w:val="24"/>
+        </w:rPr>
+        <w:t>entilation box is installed.</w:t>
       </w:r>
     </w:p>
     <w:p>
@@ -8678,23 +8686,55 @@
           <w:rFonts w:ascii="Arial" w:hAnsi="Arial" w:cs="Arial"/>
           <w:szCs w:val="24"/>
         </w:rPr>
-        <w:t xml:space="preserve">          2. show a warning message.</w:t>
-      </w:r>
-    </w:p>
-    <w:p>
-      <w:pPr>
-        <w:spacing w:line="360" w:lineRule="auto"/>
-        <w:rPr>
-          <w:rFonts w:ascii="Arial" w:hAnsi="Arial" w:cs="Arial"/>
-          <w:szCs w:val="24"/>
-        </w:rPr>
-      </w:pPr>
-      <w:r>
-        <w:rPr>
-          <w:rFonts w:ascii="Arial" w:hAnsi="Arial" w:cs="Arial"/>
-          <w:szCs w:val="24"/>
-        </w:rPr>
-        <w:t xml:space="preserve">          3. see UC-7</w:t>
+        <w:t xml:space="preserve">          2. </w:t>
+      </w:r>
+      <w:proofErr w:type="gramStart"/>
+      <w:r>
+        <w:rPr>
+          <w:rFonts w:ascii="Arial" w:hAnsi="Arial" w:cs="Arial"/>
+          <w:szCs w:val="24"/>
+        </w:rPr>
+        <w:t>show</w:t>
+      </w:r>
+      <w:proofErr w:type="gramEnd"/>
+      <w:r>
+        <w:rPr>
+          <w:rFonts w:ascii="Arial" w:hAnsi="Arial" w:cs="Arial"/>
+          <w:szCs w:val="24"/>
+        </w:rPr>
+        <w:t xml:space="preserve"> a warning message.</w:t>
+      </w:r>
+    </w:p>
+    <w:p>
+      <w:pPr>
+        <w:spacing w:line="360" w:lineRule="auto"/>
+        <w:rPr>
+          <w:rFonts w:ascii="Arial" w:hAnsi="Arial" w:cs="Arial"/>
+          <w:szCs w:val="24"/>
+        </w:rPr>
+      </w:pPr>
+      <w:r>
+        <w:rPr>
+          <w:rFonts w:ascii="Arial" w:hAnsi="Arial" w:cs="Arial"/>
+          <w:szCs w:val="24"/>
+        </w:rPr>
+        <w:t xml:space="preserve">          3. </w:t>
+      </w:r>
+      <w:proofErr w:type="gramStart"/>
+      <w:r>
+        <w:rPr>
+          <w:rFonts w:ascii="Arial" w:hAnsi="Arial" w:cs="Arial"/>
+          <w:szCs w:val="24"/>
+        </w:rPr>
+        <w:t>see</w:t>
+      </w:r>
+      <w:proofErr w:type="gramEnd"/>
+      <w:r>
+        <w:rPr>
+          <w:rFonts w:ascii="Arial" w:hAnsi="Arial" w:cs="Arial"/>
+          <w:szCs w:val="24"/>
+        </w:rPr>
+        <w:t xml:space="preserve"> UC-7</w:t>
       </w:r>
     </w:p>
     <w:p>
@@ -8849,7 +8889,23 @@
           <w:rFonts w:ascii="Arial" w:hAnsi="Arial" w:cs="Arial"/>
           <w:szCs w:val="24"/>
         </w:rPr>
-        <w:t xml:space="preserve">, ZigBee , </w:t>
+        <w:t xml:space="preserve">, </w:t>
+      </w:r>
+      <w:proofErr w:type="gramStart"/>
+      <w:r>
+        <w:rPr>
+          <w:rFonts w:ascii="Arial" w:hAnsi="Arial" w:cs="Arial"/>
+          <w:szCs w:val="24"/>
+        </w:rPr>
+        <w:t>ZigBee ,</w:t>
+      </w:r>
+      <w:proofErr w:type="gramEnd"/>
+      <w:r>
+        <w:rPr>
+          <w:rFonts w:ascii="Arial" w:hAnsi="Arial" w:cs="Arial"/>
+          <w:szCs w:val="24"/>
+        </w:rPr>
+        <w:t xml:space="preserve"> </w:t>
       </w:r>
       <w:r>
         <w:rPr>
@@ -9323,13 +9379,6 @@
           <w:rFonts w:ascii="Arial" w:hAnsi="Arial" w:cs="Arial"/>
           <w:szCs w:val="24"/>
         </w:rPr>
-        <w:t xml:space="preserve">New hardware, </w:t>
-      </w:r>
-      <w:r>
-        <w:rPr>
-          <w:rFonts w:ascii="Arial" w:hAnsi="Arial" w:cs="Arial"/>
-          <w:szCs w:val="24"/>
-        </w:rPr>
         <w:t>Ventilation</w:t>
       </w:r>
       <w:r>
@@ -9593,23 +9642,55 @@
           <w:rFonts w:ascii="Arial" w:hAnsi="Arial" w:cs="Arial"/>
           <w:szCs w:val="24"/>
         </w:rPr>
-        <w:t xml:space="preserve">          2. go to 2. To make sur that the new hardware is identified </w:t>
-      </w:r>
-    </w:p>
-    <w:p>
-      <w:pPr>
-        <w:spacing w:line="360" w:lineRule="auto"/>
-        <w:rPr>
-          <w:rFonts w:ascii="Arial" w:hAnsi="Arial" w:cs="Arial"/>
-          <w:szCs w:val="24"/>
-        </w:rPr>
-      </w:pPr>
-      <w:r>
-        <w:rPr>
-          <w:rFonts w:ascii="Arial" w:hAnsi="Arial" w:cs="Arial"/>
-          <w:szCs w:val="24"/>
-        </w:rPr>
-        <w:t xml:space="preserve">          3. end of use case.</w:t>
+        <w:t xml:space="preserve">          2. </w:t>
+      </w:r>
+      <w:proofErr w:type="gramStart"/>
+      <w:r>
+        <w:rPr>
+          <w:rFonts w:ascii="Arial" w:hAnsi="Arial" w:cs="Arial"/>
+          <w:szCs w:val="24"/>
+        </w:rPr>
+        <w:t>go</w:t>
+      </w:r>
+      <w:proofErr w:type="gramEnd"/>
+      <w:r>
+        <w:rPr>
+          <w:rFonts w:ascii="Arial" w:hAnsi="Arial" w:cs="Arial"/>
+          <w:szCs w:val="24"/>
+        </w:rPr>
+        <w:t xml:space="preserve"> to 2. To make sur that the new hardware is identified </w:t>
+      </w:r>
+    </w:p>
+    <w:p>
+      <w:pPr>
+        <w:spacing w:line="360" w:lineRule="auto"/>
+        <w:rPr>
+          <w:rFonts w:ascii="Arial" w:hAnsi="Arial" w:cs="Arial"/>
+          <w:szCs w:val="24"/>
+        </w:rPr>
+      </w:pPr>
+      <w:r>
+        <w:rPr>
+          <w:rFonts w:ascii="Arial" w:hAnsi="Arial" w:cs="Arial"/>
+          <w:szCs w:val="24"/>
+        </w:rPr>
+        <w:t xml:space="preserve">          3. </w:t>
+      </w:r>
+      <w:proofErr w:type="gramStart"/>
+      <w:r>
+        <w:rPr>
+          <w:rFonts w:ascii="Arial" w:hAnsi="Arial" w:cs="Arial"/>
+          <w:szCs w:val="24"/>
+        </w:rPr>
+        <w:t>end</w:t>
+      </w:r>
+      <w:proofErr w:type="gramEnd"/>
+      <w:r>
+        <w:rPr>
+          <w:rFonts w:ascii="Arial" w:hAnsi="Arial" w:cs="Arial"/>
+          <w:szCs w:val="24"/>
+        </w:rPr>
+        <w:t xml:space="preserve"> of use case.</w:t>
       </w:r>
     </w:p>
     <w:p>
@@ -9641,23 +9722,55 @@
           <w:rFonts w:ascii="Arial" w:hAnsi="Arial" w:cs="Arial"/>
           <w:szCs w:val="24"/>
         </w:rPr>
-        <w:t xml:space="preserve">        2. change the protocol to be compatible with the new hardware.</w:t>
-      </w:r>
-    </w:p>
-    <w:p>
-      <w:pPr>
-        <w:spacing w:line="360" w:lineRule="auto"/>
-        <w:rPr>
-          <w:rFonts w:ascii="Arial" w:hAnsi="Arial" w:cs="Arial"/>
-          <w:szCs w:val="24"/>
-        </w:rPr>
-      </w:pPr>
-      <w:r>
-        <w:rPr>
-          <w:rFonts w:ascii="Arial" w:hAnsi="Arial" w:cs="Arial"/>
-          <w:szCs w:val="24"/>
-        </w:rPr>
-        <w:t xml:space="preserve">       3. end of use case.</w:t>
+        <w:t xml:space="preserve">        2. </w:t>
+      </w:r>
+      <w:proofErr w:type="gramStart"/>
+      <w:r>
+        <w:rPr>
+          <w:rFonts w:ascii="Arial" w:hAnsi="Arial" w:cs="Arial"/>
+          <w:szCs w:val="24"/>
+        </w:rPr>
+        <w:t>change</w:t>
+      </w:r>
+      <w:proofErr w:type="gramEnd"/>
+      <w:r>
+        <w:rPr>
+          <w:rFonts w:ascii="Arial" w:hAnsi="Arial" w:cs="Arial"/>
+          <w:szCs w:val="24"/>
+        </w:rPr>
+        <w:t xml:space="preserve"> the protocol to be compatible with the new hardware.</w:t>
+      </w:r>
+    </w:p>
+    <w:p>
+      <w:pPr>
+        <w:spacing w:line="360" w:lineRule="auto"/>
+        <w:rPr>
+          <w:rFonts w:ascii="Arial" w:hAnsi="Arial" w:cs="Arial"/>
+          <w:szCs w:val="24"/>
+        </w:rPr>
+      </w:pPr>
+      <w:r>
+        <w:rPr>
+          <w:rFonts w:ascii="Arial" w:hAnsi="Arial" w:cs="Arial"/>
+          <w:szCs w:val="24"/>
+        </w:rPr>
+        <w:t xml:space="preserve">       3. </w:t>
+      </w:r>
+      <w:proofErr w:type="gramStart"/>
+      <w:r>
+        <w:rPr>
+          <w:rFonts w:ascii="Arial" w:hAnsi="Arial" w:cs="Arial"/>
+          <w:szCs w:val="24"/>
+        </w:rPr>
+        <w:t>end</w:t>
+      </w:r>
+      <w:proofErr w:type="gramEnd"/>
+      <w:r>
+        <w:rPr>
+          <w:rFonts w:ascii="Arial" w:hAnsi="Arial" w:cs="Arial"/>
+          <w:szCs w:val="24"/>
+        </w:rPr>
+        <w:t xml:space="preserve"> of use case.</w:t>
       </w:r>
     </w:p>
     <w:p>
@@ -9780,13 +9893,6 @@
           <w:rFonts w:ascii="Arial" w:hAnsi="Arial" w:cs="Arial"/>
           <w:szCs w:val="24"/>
         </w:rPr>
-        <w:t xml:space="preserve"> The new </w:t>
-      </w:r>
-      <w:r>
-        <w:rPr>
-          <w:rFonts w:ascii="Arial" w:hAnsi="Arial" w:cs="Arial"/>
-          <w:szCs w:val="24"/>
-        </w:rPr>
         <w:t>Ventilation</w:t>
       </w:r>
       <w:r>
@@ -9794,7 +9900,7 @@
           <w:rFonts w:ascii="Arial" w:hAnsi="Arial" w:cs="Arial"/>
           <w:szCs w:val="24"/>
         </w:rPr>
-        <w:t xml:space="preserve"> box, sensors</w:t>
+        <w:t xml:space="preserve"> box</w:t>
       </w:r>
     </w:p>
     <w:p>
@@ -10097,58 +10203,6 @@
           <w:szCs w:val="24"/>
         </w:rPr>
         <w:t xml:space="preserve"> works properly.</w:t>
-      </w:r>
-    </w:p>
-    <w:p>
-      <w:pPr>
-        <w:spacing w:line="360" w:lineRule="auto"/>
-        <w:rPr>
-          <w:rFonts w:ascii="Arial" w:hAnsi="Arial" w:cs="Arial"/>
-          <w:szCs w:val="24"/>
-        </w:rPr>
-      </w:pPr>
-    </w:p>
-    <w:p>
-      <w:pPr>
-        <w:spacing w:line="360" w:lineRule="auto"/>
-        <w:rPr>
-          <w:rFonts w:ascii="Arial" w:hAnsi="Arial" w:cs="Arial"/>
-          <w:b/>
-          <w:szCs w:val="24"/>
-        </w:rPr>
-      </w:pPr>
-      <w:r>
-        <w:rPr>
-          <w:rFonts w:ascii="Arial" w:hAnsi="Arial" w:cs="Arial"/>
-          <w:b/>
-          <w:szCs w:val="24"/>
-        </w:rPr>
-        <w:t>Extensions:</w:t>
-      </w:r>
-    </w:p>
-    <w:p>
-      <w:pPr>
-        <w:spacing w:line="360" w:lineRule="auto"/>
-        <w:rPr>
-          <w:rFonts w:ascii="Arial" w:hAnsi="Arial" w:cs="Arial"/>
-          <w:szCs w:val="24"/>
-        </w:rPr>
-      </w:pPr>
-      <w:r>
-        <w:rPr>
-          <w:rFonts w:ascii="Arial" w:hAnsi="Arial" w:cs="Arial"/>
-          <w:szCs w:val="24"/>
-        </w:rPr>
-        <w:t xml:space="preserve">(please </w:t>
-      </w:r>
-      <w:bookmarkStart w:id="0" w:name="_GoBack"/>
-      <w:bookmarkEnd w:id="0"/>
-      <w:r>
-        <w:rPr>
-          <w:rFonts w:ascii="Arial" w:hAnsi="Arial" w:cs="Arial"/>
-          <w:szCs w:val="24"/>
-        </w:rPr>
-        <w:t>update)</w:t>
       </w:r>
     </w:p>
     <w:p>

</xml_diff>